<commit_message>
completed doc. pre-alpha release :)
</commit_message>
<xml_diff>
--- a/Documentatie.docx
+++ b/Documentatie.docx
@@ -135,32 +135,33 @@
               <w:tcPr>
                 <w:tcW w:w="7672" w:type="dxa"/>
               </w:tcPr>
-              <w:sdt>
-                <w:sdtPr>
+              <w:p>
+                <w:pPr>
+                  <w:pStyle w:val="NoSpacing"/>
                   <w:rPr>
-                    <w:rFonts w:ascii="Times New Roman" w:hAnsi="Times New Roman" w:cs="Times New Roman"/>
                     <w:color w:val="4F81BD" w:themeColor="accent1"/>
                     <w:sz w:val="80"/>
                     <w:szCs w:val="80"/>
                   </w:rPr>
-                  <w:alias w:val="Title"/>
-                  <w:id w:val="13406919"/>
-                  <w:placeholder>
-                    <w:docPart w:val="F8D29A7D9E204EB186B2FED9294F0222"/>
-                  </w:placeholder>
-                  <w:dataBinding w:prefixMappings="xmlns:ns0='http://schemas.openxmlformats.org/package/2006/metadata/core-properties' xmlns:ns1='http://purl.org/dc/elements/1.1/'" w:xpath="/ns0:coreProperties[1]/ns1:title[1]" w:storeItemID="{6C3C8BC8-F283-45AE-878A-BAB7291924A1}"/>
-                  <w:text/>
-                </w:sdtPr>
-                <w:sdtContent>
-                  <w:p>
-                    <w:pPr>
-                      <w:pStyle w:val="NoSpacing"/>
-                      <w:rPr>
-                        <w:color w:val="4F81BD" w:themeColor="accent1"/>
-                        <w:sz w:val="80"/>
-                        <w:szCs w:val="80"/>
-                      </w:rPr>
-                    </w:pPr>
+                </w:pPr>
+                <w:sdt>
+                  <w:sdtPr>
+                    <w:rPr>
+                      <w:rFonts w:ascii="Times New Roman" w:hAnsi="Times New Roman" w:cs="Times New Roman"/>
+                      <w:color w:val="4F81BD" w:themeColor="accent1"/>
+                      <w:sz w:val="80"/>
+                      <w:szCs w:val="80"/>
+                    </w:rPr>
+                    <w:alias w:val="Title"/>
+                    <w:id w:val="13406919"/>
+                    <w:placeholder>
+                      <w:docPart w:val="F8D29A7D9E204EB186B2FED9294F0222"/>
+                    </w:placeholder>
+                    <w:dataBinding w:prefixMappings="xmlns:ns0='http://schemas.openxmlformats.org/package/2006/metadata/core-properties' xmlns:ns1='http://purl.org/dc/elements/1.1/'" w:xpath="/ns0:coreProperties[1]/ns1:title[1]" w:storeItemID="{6C3C8BC8-F283-45AE-878A-BAB7291924A1}"/>
+                    <w:text/>
+                  </w:sdtPr>
+                  <w:sdtEndPr/>
+                  <w:sdtContent>
                     <w:r>
                       <w:rPr>
                         <w:rFonts w:ascii="Times New Roman" w:hAnsi="Times New Roman" w:cs="Times New Roman"/>
@@ -190,40 +191,38 @@
                       </w:rPr>
                       <w:t xml:space="preserve"> </w:t>
                     </w:r>
-                    <w:proofErr w:type="spellStart"/>
-                    <w:r>
-                      <w:rPr>
-                        <w:rFonts w:ascii="Times New Roman" w:hAnsi="Times New Roman" w:cs="Times New Roman"/>
-                        <w:color w:val="4F81BD" w:themeColor="accent1"/>
-                        <w:sz w:val="80"/>
-                        <w:szCs w:val="80"/>
-                      </w:rPr>
-                      <w:t>și</w:t>
-                    </w:r>
-                    <w:proofErr w:type="spellEnd"/>
-                    <w:r>
-                      <w:rPr>
-                        <w:rFonts w:ascii="Times New Roman" w:hAnsi="Times New Roman" w:cs="Times New Roman"/>
-                        <w:color w:val="4F81BD" w:themeColor="accent1"/>
-                        <w:sz w:val="80"/>
-                        <w:szCs w:val="80"/>
-                      </w:rPr>
-                      <w:t xml:space="preserve"> </w:t>
-                    </w:r>
-                    <w:proofErr w:type="spellStart"/>
-                    <w:r>
-                      <w:rPr>
-                        <w:rFonts w:ascii="Times New Roman" w:hAnsi="Times New Roman" w:cs="Times New Roman"/>
-                        <w:color w:val="4F81BD" w:themeColor="accent1"/>
-                        <w:sz w:val="80"/>
-                        <w:szCs w:val="80"/>
-                      </w:rPr>
-                      <w:t>compilator</w:t>
-                    </w:r>
-                    <w:proofErr w:type="spellEnd"/>
-                  </w:p>
-                </w:sdtContent>
-              </w:sdt>
+                  </w:sdtContent>
+                </w:sdt>
+                <w:r>
+                  <w:rPr>
+                    <w:rFonts w:ascii="Times New Roman" w:hAnsi="Times New Roman" w:cs="Times New Roman"/>
+                    <w:color w:val="4F81BD" w:themeColor="accent1"/>
+                    <w:sz w:val="80"/>
+                    <w:szCs w:val="80"/>
+                  </w:rPr>
+                  <w:t xml:space="preserve">de </w:t>
+                </w:r>
+                <w:proofErr w:type="spellStart"/>
+                <w:r>
+                  <w:rPr>
+                    <w:rFonts w:ascii="Times New Roman" w:hAnsi="Times New Roman" w:cs="Times New Roman"/>
+                    <w:color w:val="4F81BD" w:themeColor="accent1"/>
+                    <w:sz w:val="80"/>
+                    <w:szCs w:val="80"/>
+                  </w:rPr>
+                  <w:t>programare</w:t>
+                </w:r>
+                <w:proofErr w:type="spellEnd"/>
+                <w:r>
+                  <w:rPr>
+                    <w:rFonts w:ascii="Times New Roman" w:hAnsi="Times New Roman" w:cs="Times New Roman"/>
+                    <w:color w:val="4F81BD" w:themeColor="accent1"/>
+                    <w:sz w:val="80"/>
+                    <w:szCs w:val="80"/>
+                  </w:rPr>
+                  <w:t xml:space="preserve"> </w:t>
+                </w:r>
+              </w:p>
             </w:tc>
           </w:tr>
           <w:tr>
@@ -242,6 +241,7 @@
                 <w:dataBinding w:prefixMappings="xmlns:ns0='http://schemas.openxmlformats.org/package/2006/metadata/core-properties' xmlns:ns1='http://purl.org/dc/elements/1.1/'" w:xpath="/ns0:coreProperties[1]/ns1:subject[1]" w:storeItemID="{6C3C8BC8-F283-45AE-878A-BAB7291924A1}"/>
                 <w:text/>
               </w:sdtPr>
+              <w:sdtEndPr/>
               <w:sdtContent>
                 <w:tc>
                   <w:tcPr>
@@ -394,6 +394,7 @@
                   <w:dataBinding w:prefixMappings="xmlns:ns0='http://schemas.openxmlformats.org/package/2006/metadata/core-properties' xmlns:ns1='http://purl.org/dc/elements/1.1/'" w:xpath="/ns0:coreProperties[1]/ns1:creator[1]" w:storeItemID="{6C3C8BC8-F283-45AE-878A-BAB7291924A1}"/>
                   <w:text/>
                 </w:sdtPr>
+                <w:sdtEndPr/>
                 <w:sdtContent>
                   <w:p>
                     <w:pPr>
@@ -460,6 +461,7 @@
                     <w:calendar w:val="gregorian"/>
                   </w:date>
                 </w:sdtPr>
+                <w:sdtEndPr/>
                 <w:sdtContent>
                   <w:p>
                     <w:pPr>
@@ -528,8 +530,6 @@
           <w:lang w:val="ro-RO"/>
         </w:rPr>
       </w:pPr>
-      <w:bookmarkStart w:id="0" w:name="_GoBack"/>
-      <w:bookmarkEnd w:id="0"/>
     </w:p>
     <w:p>
       <w:pPr>
@@ -538,9 +538,19 @@
           <w:lang w:val="ro-RO"/>
         </w:rPr>
       </w:pPr>
+      <w:bookmarkStart w:id="0" w:name="_GoBack"/>
+      <w:bookmarkEnd w:id="0"/>
     </w:p>
     <w:sdt>
       <w:sdtPr>
+        <w:rPr>
+          <w:caps w:val="0"/>
+          <w:color w:val="auto"/>
+          <w:spacing w:val="0"/>
+          <w:sz w:val="22"/>
+          <w:szCs w:val="22"/>
+          <w:lang w:bidi="ar-SA"/>
+        </w:rPr>
         <w:id w:val="-141050678"/>
         <w:docPartObj>
           <w:docPartGallery w:val="Table of Contents"/>
@@ -551,13 +561,7 @@
         <w:rPr>
           <w:b/>
           <w:bCs/>
-          <w:caps w:val="0"/>
           <w:noProof/>
-          <w:color w:val="auto"/>
-          <w:spacing w:val="0"/>
-          <w:sz w:val="22"/>
-          <w:szCs w:val="22"/>
-          <w:lang w:bidi="ar-SA"/>
         </w:rPr>
       </w:sdtEndPr>
       <w:sdtContent>
@@ -576,7 +580,6 @@
             <w:tabs>
               <w:tab w:val="right" w:leader="dot" w:pos="9350"/>
             </w:tabs>
-            <w:jc w:val="both"/>
             <w:rPr>
               <w:rFonts w:asciiTheme="minorHAnsi" w:eastAsiaTheme="minorEastAsia" w:hAnsiTheme="minorHAnsi" w:cstheme="minorBidi"/>
               <w:noProof/>
@@ -591,7 +594,7 @@
           <w:r>
             <w:fldChar w:fldCharType="separate"/>
           </w:r>
-          <w:hyperlink w:anchor="_Toc441164564" w:history="1">
+          <w:hyperlink w:anchor="_Toc441236694" w:history="1">
             <w:r>
               <w:rPr>
                 <w:rStyle w:val="Hyperlink"/>
@@ -619,7 +622,7 @@
                 <w:noProof/>
                 <w:webHidden/>
               </w:rPr>
-              <w:instrText xml:space="preserve"> PAGEREF _Toc441164564 \h </w:instrText>
+              <w:instrText xml:space="preserve"> PAGEREF _Toc441236694 \h </w:instrText>
             </w:r>
             <w:r>
               <w:rPr>
@@ -639,7 +642,7 @@
                 <w:noProof/>
                 <w:webHidden/>
               </w:rPr>
-              <w:t>3</w:t>
+              <w:t>2</w:t>
             </w:r>
             <w:r>
               <w:rPr>
@@ -656,13 +659,12 @@
             <w:tabs>
               <w:tab w:val="right" w:leader="dot" w:pos="9350"/>
             </w:tabs>
-            <w:jc w:val="both"/>
             <w:rPr>
               <w:rFonts w:asciiTheme="minorHAnsi" w:eastAsiaTheme="minorEastAsia" w:hAnsiTheme="minorHAnsi" w:cstheme="minorBidi"/>
               <w:noProof/>
             </w:rPr>
           </w:pPr>
-          <w:hyperlink w:anchor="_Toc441164565" w:history="1">
+          <w:hyperlink w:anchor="_Toc441236695" w:history="1">
             <w:r>
               <w:rPr>
                 <w:rStyle w:val="Hyperlink"/>
@@ -690,7 +692,7 @@
                 <w:noProof/>
                 <w:webHidden/>
               </w:rPr>
-              <w:instrText xml:space="preserve"> PAGEREF _Toc441164565 \h </w:instrText>
+              <w:instrText xml:space="preserve"> PAGEREF _Toc441236695 \h </w:instrText>
             </w:r>
             <w:r>
               <w:rPr>
@@ -710,7 +712,7 @@
                 <w:noProof/>
                 <w:webHidden/>
               </w:rPr>
-              <w:t>3</w:t>
+              <w:t>2</w:t>
             </w:r>
             <w:r>
               <w:rPr>
@@ -727,20 +729,19 @@
             <w:tabs>
               <w:tab w:val="right" w:leader="dot" w:pos="9350"/>
             </w:tabs>
-            <w:jc w:val="both"/>
             <w:rPr>
               <w:rFonts w:asciiTheme="minorHAnsi" w:eastAsiaTheme="minorEastAsia" w:hAnsiTheme="minorHAnsi" w:cstheme="minorBidi"/>
               <w:noProof/>
             </w:rPr>
           </w:pPr>
-          <w:hyperlink w:anchor="_Toc441164566" w:history="1">
+          <w:hyperlink w:anchor="_Toc441236696" w:history="1">
             <w:r>
               <w:rPr>
                 <w:rStyle w:val="Hyperlink"/>
                 <w:noProof/>
                 <w:lang w:val="ro-RO"/>
               </w:rPr>
-              <w:t>Creare compilator</w:t>
+              <w:t>Creare</w:t>
             </w:r>
             <w:r>
               <w:rPr>
@@ -761,7 +762,7 @@
                 <w:noProof/>
                 <w:webHidden/>
               </w:rPr>
-              <w:instrText xml:space="preserve"> PAGEREF _Toc441164566 \h </w:instrText>
+              <w:instrText xml:space="preserve"> PAGEREF _Toc441236696 \h </w:instrText>
             </w:r>
             <w:r>
               <w:rPr>
@@ -781,7 +782,7 @@
                 <w:noProof/>
                 <w:webHidden/>
               </w:rPr>
-              <w:t>3</w:t>
+              <w:t>2</w:t>
             </w:r>
             <w:r>
               <w:rPr>
@@ -798,20 +799,19 @@
             <w:tabs>
               <w:tab w:val="right" w:leader="dot" w:pos="9350"/>
             </w:tabs>
-            <w:jc w:val="both"/>
             <w:rPr>
               <w:rFonts w:asciiTheme="minorHAnsi" w:eastAsiaTheme="minorEastAsia" w:hAnsiTheme="minorHAnsi" w:cstheme="minorBidi"/>
               <w:noProof/>
             </w:rPr>
           </w:pPr>
-          <w:hyperlink w:anchor="_Toc441164567" w:history="1">
+          <w:hyperlink w:anchor="_Toc441236697" w:history="1">
             <w:r>
               <w:rPr>
                 <w:rStyle w:val="Hyperlink"/>
                 <w:noProof/>
                 <w:lang w:val="ro-RO"/>
               </w:rPr>
-              <w:t>Compilare</w:t>
+              <w:t>Interpretor</w:t>
             </w:r>
             <w:r>
               <w:rPr>
@@ -832,7 +832,7 @@
                 <w:noProof/>
                 <w:webHidden/>
               </w:rPr>
-              <w:instrText xml:space="preserve"> PAGEREF _Toc441164567 \h </w:instrText>
+              <w:instrText xml:space="preserve"> PAGEREF _Toc441236697 \h </w:instrText>
             </w:r>
             <w:r>
               <w:rPr>
@@ -852,7 +852,7 @@
                 <w:noProof/>
                 <w:webHidden/>
               </w:rPr>
-              <w:t>4</w:t>
+              <w:t>3</w:t>
             </w:r>
             <w:r>
               <w:rPr>
@@ -869,13 +869,12 @@
             <w:tabs>
               <w:tab w:val="right" w:leader="dot" w:pos="9350"/>
             </w:tabs>
-            <w:jc w:val="both"/>
             <w:rPr>
               <w:rFonts w:asciiTheme="minorHAnsi" w:eastAsiaTheme="minorEastAsia" w:hAnsiTheme="minorHAnsi" w:cstheme="minorBidi"/>
               <w:noProof/>
             </w:rPr>
           </w:pPr>
-          <w:hyperlink w:anchor="_Toc441164568" w:history="1">
+          <w:hyperlink w:anchor="_Toc441236698" w:history="1">
             <w:r>
               <w:rPr>
                 <w:rStyle w:val="Hyperlink"/>
@@ -903,7 +902,7 @@
                 <w:noProof/>
                 <w:webHidden/>
               </w:rPr>
-              <w:instrText xml:space="preserve"> PAGEREF _Toc441164568 \h </w:instrText>
+              <w:instrText xml:space="preserve"> PAGEREF _Toc441236698 \h </w:instrText>
             </w:r>
             <w:r>
               <w:rPr>
@@ -940,13 +939,12 @@
             <w:tabs>
               <w:tab w:val="right" w:leader="dot" w:pos="9350"/>
             </w:tabs>
-            <w:jc w:val="both"/>
             <w:rPr>
               <w:rFonts w:asciiTheme="minorHAnsi" w:eastAsiaTheme="minorEastAsia" w:hAnsiTheme="minorHAnsi" w:cstheme="minorBidi"/>
               <w:noProof/>
             </w:rPr>
           </w:pPr>
-          <w:hyperlink w:anchor="_Toc441164569" w:history="1">
+          <w:hyperlink w:anchor="_Toc441236699" w:history="1">
             <w:r>
               <w:rPr>
                 <w:rStyle w:val="Hyperlink"/>
@@ -974,7 +972,7 @@
                 <w:noProof/>
                 <w:webHidden/>
               </w:rPr>
-              <w:instrText xml:space="preserve"> PAGEREF _Toc441164569 \h </w:instrText>
+              <w:instrText xml:space="preserve"> PAGEREF _Toc441236699 \h </w:instrText>
             </w:r>
             <w:r>
               <w:rPr>
@@ -994,7 +992,7 @@
                 <w:noProof/>
                 <w:webHidden/>
               </w:rPr>
-              <w:t>5</w:t>
+              <w:t>4</w:t>
             </w:r>
             <w:r>
               <w:rPr>
@@ -1011,13 +1009,12 @@
             <w:tabs>
               <w:tab w:val="right" w:leader="dot" w:pos="9350"/>
             </w:tabs>
-            <w:jc w:val="both"/>
             <w:rPr>
               <w:rFonts w:asciiTheme="minorHAnsi" w:eastAsiaTheme="minorEastAsia" w:hAnsiTheme="minorHAnsi" w:cstheme="minorBidi"/>
               <w:noProof/>
             </w:rPr>
           </w:pPr>
-          <w:hyperlink w:anchor="_Toc441164570" w:history="1">
+          <w:hyperlink w:anchor="_Toc441236700" w:history="1">
             <w:r>
               <w:rPr>
                 <w:rStyle w:val="Hyperlink"/>
@@ -1045,7 +1042,7 @@
                 <w:noProof/>
                 <w:webHidden/>
               </w:rPr>
-              <w:instrText xml:space="preserve"> PAGEREF _Toc441164570 \h </w:instrText>
+              <w:instrText xml:space="preserve"> PAGEREF _Toc441236700 \h </w:instrText>
             </w:r>
             <w:r>
               <w:rPr>
@@ -1065,7 +1062,7 @@
                 <w:noProof/>
                 <w:webHidden/>
               </w:rPr>
-              <w:t>5</w:t>
+              <w:t>4</w:t>
             </w:r>
             <w:r>
               <w:rPr>
@@ -1082,13 +1079,12 @@
             <w:tabs>
               <w:tab w:val="right" w:leader="dot" w:pos="9350"/>
             </w:tabs>
-            <w:jc w:val="both"/>
             <w:rPr>
               <w:rFonts w:asciiTheme="minorHAnsi" w:eastAsiaTheme="minorEastAsia" w:hAnsiTheme="minorHAnsi" w:cstheme="minorBidi"/>
               <w:noProof/>
             </w:rPr>
           </w:pPr>
-          <w:hyperlink w:anchor="_Toc441164571" w:history="1">
+          <w:hyperlink w:anchor="_Toc441236701" w:history="1">
             <w:r>
               <w:rPr>
                 <w:rStyle w:val="Hyperlink"/>
@@ -1116,7 +1112,7 @@
                 <w:noProof/>
                 <w:webHidden/>
               </w:rPr>
-              <w:instrText xml:space="preserve"> PAGEREF _Toc441164571 \h </w:instrText>
+              <w:instrText xml:space="preserve"> PAGEREF _Toc441236701 \h </w:instrText>
             </w:r>
             <w:r>
               <w:rPr>
@@ -1136,7 +1132,7 @@
                 <w:noProof/>
                 <w:webHidden/>
               </w:rPr>
-              <w:t>5</w:t>
+              <w:t>4</w:t>
             </w:r>
             <w:r>
               <w:rPr>
@@ -1153,13 +1149,12 @@
             <w:tabs>
               <w:tab w:val="right" w:leader="dot" w:pos="9350"/>
             </w:tabs>
-            <w:jc w:val="both"/>
             <w:rPr>
               <w:rFonts w:asciiTheme="minorHAnsi" w:eastAsiaTheme="minorEastAsia" w:hAnsiTheme="minorHAnsi" w:cstheme="minorBidi"/>
               <w:noProof/>
             </w:rPr>
           </w:pPr>
-          <w:hyperlink w:anchor="_Toc441164572" w:history="1">
+          <w:hyperlink w:anchor="_Toc441236702" w:history="1">
             <w:r>
               <w:rPr>
                 <w:rStyle w:val="Hyperlink"/>
@@ -1187,7 +1182,7 @@
                 <w:noProof/>
                 <w:webHidden/>
               </w:rPr>
-              <w:instrText xml:space="preserve"> PAGEREF _Toc441164572 \h </w:instrText>
+              <w:instrText xml:space="preserve"> PAGEREF _Toc441236702 \h </w:instrText>
             </w:r>
             <w:r>
               <w:rPr>
@@ -1207,7 +1202,7 @@
                 <w:noProof/>
                 <w:webHidden/>
               </w:rPr>
-              <w:t>6</w:t>
+              <w:t>5</w:t>
             </w:r>
             <w:r>
               <w:rPr>
@@ -1224,13 +1219,12 @@
             <w:tabs>
               <w:tab w:val="right" w:leader="dot" w:pos="9350"/>
             </w:tabs>
-            <w:jc w:val="both"/>
             <w:rPr>
               <w:rFonts w:asciiTheme="minorHAnsi" w:eastAsiaTheme="minorEastAsia" w:hAnsiTheme="minorHAnsi" w:cstheme="minorBidi"/>
               <w:noProof/>
             </w:rPr>
           </w:pPr>
-          <w:hyperlink w:anchor="_Toc441164573" w:history="1">
+          <w:hyperlink w:anchor="_Toc441236703" w:history="1">
             <w:r>
               <w:rPr>
                 <w:rStyle w:val="Hyperlink"/>
@@ -1258,7 +1252,7 @@
                 <w:noProof/>
                 <w:webHidden/>
               </w:rPr>
-              <w:instrText xml:space="preserve"> PAGEREF _Toc441164573 \h </w:instrText>
+              <w:instrText xml:space="preserve"> PAGEREF _Toc441236703 \h </w:instrText>
             </w:r>
             <w:r>
               <w:rPr>
@@ -1278,7 +1272,7 @@
                 <w:noProof/>
                 <w:webHidden/>
               </w:rPr>
-              <w:t>6</w:t>
+              <w:t>5</w:t>
             </w:r>
             <w:r>
               <w:rPr>
@@ -1295,13 +1289,12 @@
             <w:tabs>
               <w:tab w:val="right" w:leader="dot" w:pos="9350"/>
             </w:tabs>
-            <w:jc w:val="both"/>
             <w:rPr>
               <w:rFonts w:asciiTheme="minorHAnsi" w:eastAsiaTheme="minorEastAsia" w:hAnsiTheme="minorHAnsi" w:cstheme="minorBidi"/>
               <w:noProof/>
             </w:rPr>
           </w:pPr>
-          <w:hyperlink w:anchor="_Toc441164574" w:history="1">
+          <w:hyperlink w:anchor="_Toc441236704" w:history="1">
             <w:r>
               <w:rPr>
                 <w:rStyle w:val="Hyperlink"/>
@@ -1329,7 +1322,7 @@
                 <w:noProof/>
                 <w:webHidden/>
               </w:rPr>
-              <w:instrText xml:space="preserve"> PAGEREF _Toc441164574 \h </w:instrText>
+              <w:instrText xml:space="preserve"> PAGEREF _Toc441236704 \h </w:instrText>
             </w:r>
             <w:r>
               <w:rPr>
@@ -1349,7 +1342,7 @@
                 <w:noProof/>
                 <w:webHidden/>
               </w:rPr>
-              <w:t>6</w:t>
+              <w:t>5</w:t>
             </w:r>
             <w:r>
               <w:rPr>
@@ -1366,13 +1359,12 @@
             <w:tabs>
               <w:tab w:val="right" w:leader="dot" w:pos="9350"/>
             </w:tabs>
-            <w:jc w:val="both"/>
             <w:rPr>
               <w:rFonts w:asciiTheme="minorHAnsi" w:eastAsiaTheme="minorEastAsia" w:hAnsiTheme="minorHAnsi" w:cstheme="minorBidi"/>
               <w:noProof/>
             </w:rPr>
           </w:pPr>
-          <w:hyperlink w:anchor="_Toc441164575" w:history="1">
+          <w:hyperlink w:anchor="_Toc441236705" w:history="1">
             <w:r>
               <w:rPr>
                 <w:rStyle w:val="Hyperlink"/>
@@ -1400,7 +1392,7 @@
                 <w:noProof/>
                 <w:webHidden/>
               </w:rPr>
-              <w:instrText xml:space="preserve"> PAGEREF _Toc441164575 \h </w:instrText>
+              <w:instrText xml:space="preserve"> PAGEREF _Toc441236705 \h </w:instrText>
             </w:r>
             <w:r>
               <w:rPr>
@@ -1420,7 +1412,7 @@
                 <w:noProof/>
                 <w:webHidden/>
               </w:rPr>
-              <w:t>7</w:t>
+              <w:t>6</w:t>
             </w:r>
             <w:r>
               <w:rPr>
@@ -1437,13 +1429,12 @@
             <w:tabs>
               <w:tab w:val="right" w:leader="dot" w:pos="9350"/>
             </w:tabs>
-            <w:jc w:val="both"/>
             <w:rPr>
               <w:rFonts w:asciiTheme="minorHAnsi" w:eastAsiaTheme="minorEastAsia" w:hAnsiTheme="minorHAnsi" w:cstheme="minorBidi"/>
               <w:noProof/>
             </w:rPr>
           </w:pPr>
-          <w:hyperlink w:anchor="_Toc441164576" w:history="1">
+          <w:hyperlink w:anchor="_Toc441236706" w:history="1">
             <w:r>
               <w:rPr>
                 <w:rStyle w:val="Hyperlink"/>
@@ -1471,7 +1462,7 @@
                 <w:noProof/>
                 <w:webHidden/>
               </w:rPr>
-              <w:instrText xml:space="preserve"> PAGEREF _Toc441164576 \h </w:instrText>
+              <w:instrText xml:space="preserve"> PAGEREF _Toc441236706 \h </w:instrText>
             </w:r>
             <w:r>
               <w:rPr>
@@ -1491,7 +1482,7 @@
                 <w:noProof/>
                 <w:webHidden/>
               </w:rPr>
-              <w:t>7</w:t>
+              <w:t>6</w:t>
             </w:r>
             <w:r>
               <w:rPr>
@@ -1508,13 +1499,12 @@
             <w:tabs>
               <w:tab w:val="right" w:leader="dot" w:pos="9350"/>
             </w:tabs>
-            <w:jc w:val="both"/>
             <w:rPr>
               <w:rFonts w:asciiTheme="minorHAnsi" w:eastAsiaTheme="minorEastAsia" w:hAnsiTheme="minorHAnsi" w:cstheme="minorBidi"/>
               <w:noProof/>
             </w:rPr>
           </w:pPr>
-          <w:hyperlink w:anchor="_Toc441164577" w:history="1">
+          <w:hyperlink w:anchor="_Toc441236707" w:history="1">
             <w:r>
               <w:rPr>
                 <w:rStyle w:val="Hyperlink"/>
@@ -1542,7 +1532,7 @@
                 <w:noProof/>
                 <w:webHidden/>
               </w:rPr>
-              <w:instrText xml:space="preserve"> PAGEREF _Toc441164577 \h </w:instrText>
+              <w:instrText xml:space="preserve"> PAGEREF _Toc441236707 \h </w:instrText>
             </w:r>
             <w:r>
               <w:rPr>
@@ -1562,7 +1552,7 @@
                 <w:noProof/>
                 <w:webHidden/>
               </w:rPr>
-              <w:t>8</w:t>
+              <w:t>7</w:t>
             </w:r>
             <w:r>
               <w:rPr>
@@ -1579,36 +1569,19 @@
             <w:tabs>
               <w:tab w:val="right" w:leader="dot" w:pos="9350"/>
             </w:tabs>
-            <w:jc w:val="both"/>
             <w:rPr>
               <w:rFonts w:asciiTheme="minorHAnsi" w:eastAsiaTheme="minorEastAsia" w:hAnsiTheme="minorHAnsi" w:cstheme="minorBidi"/>
               <w:noProof/>
             </w:rPr>
           </w:pPr>
-          <w:hyperlink w:anchor="_Toc441164578" w:history="1">
+          <w:hyperlink w:anchor="_Toc441236708" w:history="1">
             <w:r>
               <w:rPr>
                 <w:rStyle w:val="Hyperlink"/>
                 <w:noProof/>
                 <w:lang w:val="ro-RO"/>
               </w:rPr>
-              <w:t>Utilizarea funcții trigonometrice și calcularea ar</w:t>
-            </w:r>
-            <w:r>
-              <w:rPr>
-                <w:rStyle w:val="Hyperlink"/>
-                <w:noProof/>
-                <w:lang w:val="ro-RO"/>
-              </w:rPr>
-              <w:t>i</w:t>
-            </w:r>
-            <w:r>
-              <w:rPr>
-                <w:rStyle w:val="Hyperlink"/>
-                <w:noProof/>
-                <w:lang w:val="ro-RO"/>
-              </w:rPr>
-              <w:t>ei unui cerc.</w:t>
+              <w:t>Utilizarea funcții trigonometrice și calcularea ariei unui cerc.</w:t>
             </w:r>
             <w:r>
               <w:rPr>
@@ -1629,7 +1602,7 @@
                 <w:noProof/>
                 <w:webHidden/>
               </w:rPr>
-              <w:instrText xml:space="preserve"> PAGEREF _Toc441164578 \h </w:instrText>
+              <w:instrText xml:space="preserve"> PAGEREF _Toc441236708 \h </w:instrText>
             </w:r>
             <w:r>
               <w:rPr>
@@ -1649,7 +1622,7 @@
                 <w:noProof/>
                 <w:webHidden/>
               </w:rPr>
-              <w:t>8</w:t>
+              <w:t>7</w:t>
             </w:r>
             <w:r>
               <w:rPr>
@@ -1666,13 +1639,12 @@
             <w:tabs>
               <w:tab w:val="right" w:leader="dot" w:pos="9350"/>
             </w:tabs>
-            <w:jc w:val="both"/>
             <w:rPr>
               <w:rFonts w:asciiTheme="minorHAnsi" w:eastAsiaTheme="minorEastAsia" w:hAnsiTheme="minorHAnsi" w:cstheme="minorBidi"/>
               <w:noProof/>
             </w:rPr>
           </w:pPr>
-          <w:hyperlink w:anchor="_Toc441164579" w:history="1">
+          <w:hyperlink w:anchor="_Toc441236709" w:history="1">
             <w:r>
               <w:rPr>
                 <w:rStyle w:val="Hyperlink"/>
@@ -1700,7 +1672,7 @@
                 <w:noProof/>
                 <w:webHidden/>
               </w:rPr>
-              <w:instrText xml:space="preserve"> PAGEREF _Toc441164579 \h </w:instrText>
+              <w:instrText xml:space="preserve"> PAGEREF _Toc441236709 \h </w:instrText>
             </w:r>
             <w:r>
               <w:rPr>
@@ -1720,7 +1692,7 @@
                 <w:noProof/>
                 <w:webHidden/>
               </w:rPr>
-              <w:t>9</w:t>
+              <w:t>8</w:t>
             </w:r>
             <w:r>
               <w:rPr>
@@ -1737,13 +1709,12 @@
             <w:tabs>
               <w:tab w:val="right" w:leader="dot" w:pos="9350"/>
             </w:tabs>
-            <w:jc w:val="both"/>
             <w:rPr>
               <w:rFonts w:asciiTheme="minorHAnsi" w:eastAsiaTheme="minorEastAsia" w:hAnsiTheme="minorHAnsi" w:cstheme="minorBidi"/>
               <w:noProof/>
             </w:rPr>
           </w:pPr>
-          <w:hyperlink w:anchor="_Toc441164580" w:history="1">
+          <w:hyperlink w:anchor="_Toc441236710" w:history="1">
             <w:r>
               <w:rPr>
                 <w:rStyle w:val="Hyperlink"/>
@@ -1771,7 +1742,7 @@
                 <w:noProof/>
                 <w:webHidden/>
               </w:rPr>
-              <w:instrText xml:space="preserve"> PAGEREF _Toc441164580 \h </w:instrText>
+              <w:instrText xml:space="preserve"> PAGEREF _Toc441236710 \h </w:instrText>
             </w:r>
             <w:r>
               <w:rPr>
@@ -1839,7 +1810,7 @@
           <w:lang w:val="ro-RO"/>
         </w:rPr>
       </w:pPr>
-      <w:bookmarkStart w:id="1" w:name="_Toc441164564"/>
+      <w:bookmarkStart w:id="1" w:name="_Toc441236694"/>
       <w:r>
         <w:rPr>
           <w:lang w:val="ro-RO"/>
@@ -1851,13 +1822,87 @@
     </w:p>
     <w:p>
       <w:pPr>
+        <w:rPr>
+          <w:lang w:val="ro-RO"/>
+        </w:rPr>
+      </w:pPr>
+    </w:p>
+    <w:p>
+      <w:pPr>
+        <w:rPr>
+          <w:sz w:val="24"/>
+          <w:lang w:val="ro-RO"/>
+        </w:rPr>
+      </w:pPr>
+      <w:r>
+        <w:rPr>
+          <w:sz w:val="24"/>
+          <w:lang w:val="ro-RO"/>
+        </w:rPr>
+        <w:t xml:space="preserve">„Toy” este un interpretor al limbajului de programare cu același nume. După cum sugerează și numele, „toy” este un limbaj de programare de test. Aplicația care interpretează codul a fost generată cu ajutorul aplicațiilor windows  </w:t>
+      </w:r>
+      <w:r>
+        <w:rPr>
+          <w:b/>
+          <w:sz w:val="24"/>
+          <w:lang w:val="ro-RO"/>
+        </w:rPr>
+        <w:t>win_flex</w:t>
+      </w:r>
+      <w:r>
+        <w:rPr>
+          <w:sz w:val="24"/>
+          <w:lang w:val="ro-RO"/>
+        </w:rPr>
+        <w:t xml:space="preserve"> și</w:t>
+      </w:r>
+      <w:r>
+        <w:rPr>
+          <w:sz w:val="24"/>
+          <w:lang w:val="ro-RO"/>
+        </w:rPr>
+        <w:t xml:space="preserve"> </w:t>
+      </w:r>
+      <w:r>
+        <w:rPr>
+          <w:b/>
+          <w:sz w:val="24"/>
+          <w:lang w:val="ro-RO"/>
+        </w:rPr>
+        <w:t>win_bison</w:t>
+      </w:r>
+      <w:r>
+        <w:rPr>
+          <w:sz w:val="24"/>
+          <w:lang w:val="ro-RO"/>
+        </w:rPr>
+        <w:t>.</w:t>
+      </w:r>
+    </w:p>
+    <w:p>
+      <w:pPr>
+        <w:rPr>
+          <w:sz w:val="24"/>
+          <w:lang w:val="ro-RO"/>
+        </w:rPr>
+      </w:pPr>
+      <w:r>
+        <w:rPr>
+          <w:sz w:val="24"/>
+          <w:lang w:val="ro-RO"/>
+        </w:rPr>
+        <w:t xml:space="preserve">Codul scris este interpetat de aplicație și este executată o secvență de cod C corespunzătoare. De asemenea, se obține și codul echivalent în python. </w:t>
+      </w:r>
+    </w:p>
+    <w:p>
+      <w:pPr>
         <w:pStyle w:val="Heading2"/>
         <w:jc w:val="both"/>
         <w:rPr>
           <w:lang w:val="ro-RO"/>
         </w:rPr>
       </w:pPr>
-      <w:bookmarkStart w:id="2" w:name="_Toc441164565"/>
+      <w:bookmarkStart w:id="2" w:name="_Toc441236695"/>
       <w:r>
         <w:rPr>
           <w:lang w:val="ro-RO"/>
@@ -1868,14 +1913,6 @@
     </w:p>
     <w:p>
       <w:pPr>
-        <w:jc w:val="both"/>
-        <w:rPr>
-          <w:lang w:val="ro-RO"/>
-        </w:rPr>
-      </w:pPr>
-    </w:p>
-    <w:p>
-      <w:pPr>
         <w:pStyle w:val="ListParagraph"/>
         <w:numPr>
           <w:ilvl w:val="0"/>
@@ -1883,20 +1920,16 @@
         </w:numPr>
         <w:jc w:val="both"/>
         <w:rPr>
+          <w:sz w:val="24"/>
           <w:lang w:val="ro-RO"/>
         </w:rPr>
       </w:pPr>
       <w:r>
         <w:rPr>
+          <w:sz w:val="24"/>
           <w:lang w:val="ro-RO"/>
         </w:rPr>
-        <w:t>5_ex_corecte: conț</w:t>
-      </w:r>
-      <w:r>
-        <w:rPr>
-          <w:lang w:val="ro-RO"/>
-        </w:rPr>
-        <w:t>ine 5 exemple de cod corect</w:t>
+        <w:t>5_ex_corecte: conține 5 exemple de cod corect</w:t>
       </w:r>
     </w:p>
     <w:p>
@@ -1908,20 +1941,16 @@
         </w:numPr>
         <w:jc w:val="both"/>
         <w:rPr>
+          <w:sz w:val="24"/>
           <w:lang w:val="ro-RO"/>
         </w:rPr>
       </w:pPr>
       <w:r>
         <w:rPr>
+          <w:sz w:val="24"/>
           <w:lang w:val="ro-RO"/>
         </w:rPr>
-        <w:t>5_ex_gresite: conține 5 exemple de cod greș</w:t>
-      </w:r>
-      <w:r>
-        <w:rPr>
-          <w:lang w:val="ro-RO"/>
-        </w:rPr>
-        <w:t>it</w:t>
+        <w:t>5_ex_gresite: conține 5 exemple de cod greșit</w:t>
       </w:r>
     </w:p>
     <w:p>
@@ -1933,11 +1962,13 @@
         </w:numPr>
         <w:jc w:val="both"/>
         <w:rPr>
+          <w:sz w:val="24"/>
           <w:lang w:val="ro-RO"/>
         </w:rPr>
       </w:pPr>
       <w:r>
         <w:rPr>
+          <w:sz w:val="24"/>
           <w:lang w:val="ro-RO"/>
         </w:rPr>
         <w:t>src: contine codul sursă</w:t>
@@ -1952,26 +1983,16 @@
         </w:numPr>
         <w:jc w:val="both"/>
         <w:rPr>
+          <w:sz w:val="24"/>
           <w:lang w:val="ro-RO"/>
         </w:rPr>
       </w:pPr>
       <w:r>
         <w:rPr>
+          <w:sz w:val="24"/>
           <w:lang w:val="ro-RO"/>
         </w:rPr>
-        <w:t>d</w:t>
-      </w:r>
-      <w:r>
-        <w:rPr>
-          <w:lang w:val="ro-RO"/>
-        </w:rPr>
-        <w:t>ocumentatie</w:t>
-      </w:r>
-      <w:r>
-        <w:rPr>
-          <w:lang w:val="ro-RO"/>
-        </w:rPr>
-        <w:t xml:space="preserve"> – documentul curent</w:t>
+        <w:t>documentatie – documentul curent</w:t>
       </w:r>
     </w:p>
     <w:p>
@@ -1983,11 +2004,13 @@
         </w:numPr>
         <w:jc w:val="both"/>
         <w:rPr>
+          <w:sz w:val="24"/>
           <w:lang w:val="ro-RO"/>
         </w:rPr>
       </w:pPr>
       <w:r>
         <w:rPr>
+          <w:sz w:val="24"/>
           <w:lang w:val="ro-RO"/>
         </w:rPr>
         <w:t>readme.md – indicații scurte</w:t>
@@ -2002,11 +2025,13 @@
         </w:numPr>
         <w:jc w:val="both"/>
         <w:rPr>
+          <w:sz w:val="24"/>
           <w:lang w:val="ro-RO"/>
         </w:rPr>
       </w:pPr>
       <w:r>
         <w:rPr>
+          <w:sz w:val="24"/>
           <w:lang w:val="ro-RO"/>
         </w:rPr>
         <w:t>ruleaza_teste_ok.bat – fișier batch – execută testele corecte și crează fișierele aferente de cod python</w:t>
@@ -2021,56 +2046,16 @@
         </w:numPr>
         <w:jc w:val="both"/>
         <w:rPr>
+          <w:sz w:val="24"/>
           <w:lang w:val="ro-RO"/>
         </w:rPr>
       </w:pPr>
       <w:r>
         <w:rPr>
+          <w:sz w:val="24"/>
           <w:lang w:val="ro-RO"/>
         </w:rPr>
-        <w:t>ruleaza_teste_</w:t>
-      </w:r>
-      <w:r>
-        <w:rPr>
-          <w:lang w:val="ro-RO"/>
-        </w:rPr>
-        <w:t>not_</w:t>
-      </w:r>
-      <w:r>
-        <w:rPr>
-          <w:lang w:val="ro-RO"/>
-        </w:rPr>
-        <w:t>ok.bat –</w:t>
-      </w:r>
-      <w:r>
-        <w:rPr>
-          <w:lang w:val="ro-RO"/>
-        </w:rPr>
-        <w:t xml:space="preserve"> fiș</w:t>
-      </w:r>
-      <w:r>
-        <w:rPr>
-          <w:lang w:val="ro-RO"/>
-        </w:rPr>
-        <w:t>ier bat</w:t>
-      </w:r>
-      <w:r>
-        <w:rPr>
-          <w:lang w:val="ro-RO"/>
-        </w:rPr>
-        <w:t>ch</w:t>
-      </w:r>
-      <w:r>
-        <w:rPr>
-          <w:lang w:val="ro-RO"/>
-        </w:rPr>
-        <w:t xml:space="preserve"> – execută </w:t>
-      </w:r>
-      <w:r>
-        <w:rPr>
-          <w:lang w:val="ro-RO"/>
-        </w:rPr>
-        <w:t>testele gresite</w:t>
+        <w:t>ruleaza_teste_not_ok.bat – fișier batch – execută testele gresite</w:t>
       </w:r>
     </w:p>
     <w:p>
@@ -2097,12 +2082,12 @@
           <w:lang w:val="ro-RO"/>
         </w:rPr>
       </w:pPr>
-      <w:bookmarkStart w:id="3" w:name="_Toc441164566"/>
+      <w:bookmarkStart w:id="3" w:name="_Toc441236696"/>
       <w:r>
         <w:rPr>
           <w:lang w:val="ro-RO"/>
         </w:rPr>
-        <w:t>Creare compilator</w:t>
+        <w:t>Creare</w:t>
       </w:r>
       <w:bookmarkEnd w:id="3"/>
     </w:p>
@@ -2246,7 +2231,6 @@
       <w:r>
         <w:rPr>
           <w:noProof/>
-          <w:lang w:val="ro-RO"/>
         </w:rPr>
         <mc:AlternateContent>
           <mc:Choice Requires="wps">
@@ -2369,7 +2353,6 @@
       <w:r>
         <w:rPr>
           <w:noProof/>
-          <w:lang w:val="ro-RO"/>
         </w:rPr>
         <mc:AlternateContent>
           <mc:Choice Requires="wps">
@@ -2522,18 +2505,12 @@
           <w:lang w:val="ro-RO"/>
         </w:rPr>
       </w:pPr>
-      <w:bookmarkStart w:id="4" w:name="_Toc441164567"/>
+      <w:bookmarkStart w:id="4" w:name="_Toc441236697"/>
       <w:r>
         <w:rPr>
           <w:lang w:val="ro-RO"/>
         </w:rPr>
-        <w:t>C</w:t>
-      </w:r>
-      <w:r>
-        <w:rPr>
-          <w:lang w:val="ro-RO"/>
-        </w:rPr>
-        <w:t>ompilare</w:t>
+        <w:t>Interpretor</w:t>
       </w:r>
       <w:bookmarkEnd w:id="4"/>
     </w:p>
@@ -2549,17 +2526,20 @@
       <w:pPr>
         <w:jc w:val="both"/>
         <w:rPr>
+          <w:sz w:val="24"/>
           <w:lang w:val="ro-RO"/>
         </w:rPr>
       </w:pPr>
       <w:r>
         <w:rPr>
+          <w:sz w:val="24"/>
           <w:lang w:val="ro-RO"/>
         </w:rPr>
         <w:t>Modalități de test</w:t>
       </w:r>
       <w:r>
         <w:rPr>
+          <w:sz w:val="24"/>
           <w:lang w:val="ro-RO"/>
         </w:rPr>
         <w:t>:</w:t>
@@ -2574,11 +2554,13 @@
         </w:numPr>
         <w:jc w:val="both"/>
         <w:rPr>
+          <w:sz w:val="24"/>
           <w:lang w:val="ro-RO"/>
         </w:rPr>
       </w:pPr>
       <w:r>
         <w:rPr>
+          <w:sz w:val="24"/>
           <w:lang w:val="ro-RO"/>
         </w:rPr>
         <w:t xml:space="preserve">In linia de comandă: </w:t>
@@ -2586,12 +2568,14 @@
       <w:r>
         <w:rPr>
           <w:b/>
+          <w:sz w:val="24"/>
           <w:lang w:val="ro-RO"/>
         </w:rPr>
         <w:t>toy.exe</w:t>
       </w:r>
       <w:r>
         <w:rPr>
+          <w:sz w:val="24"/>
           <w:lang w:val="ro-RO"/>
         </w:rPr>
         <w:t>. Se deschide interpretorul toy și fiecare linie scrisă va fi executată pe loc. Toate instrucțiunile corecte vor fi translatate în python în fișierul cod_python.py.</w:t>
@@ -2606,17 +2590,20 @@
         </w:numPr>
         <w:jc w:val="both"/>
         <w:rPr>
+          <w:sz w:val="24"/>
           <w:lang w:val="ro-RO"/>
         </w:rPr>
       </w:pPr>
       <w:r>
         <w:rPr>
+          <w:sz w:val="24"/>
           <w:lang w:val="ro-RO"/>
         </w:rPr>
         <w:t>In</w:t>
       </w:r>
       <w:r>
         <w:rPr>
+          <w:sz w:val="24"/>
           <w:lang w:val="ro-RO"/>
         </w:rPr>
         <w:t xml:space="preserve"> linia de comanda: </w:t>
@@ -2624,27 +2611,24 @@
       <w:r>
         <w:rPr>
           <w:b/>
+          <w:sz w:val="24"/>
           <w:lang w:val="ro-RO"/>
         </w:rPr>
         <w:t>toy.exe nume _sursă</w:t>
       </w:r>
       <w:r>
         <w:rPr>
+          <w:sz w:val="24"/>
           <w:lang w:val="ro-RO"/>
         </w:rPr>
         <w:t>. Se va compila și executa fișierul sursă linie cu linie, de la dreapta la stânga.</w:t>
       </w:r>
       <w:r>
         <w:rPr>
+          <w:sz w:val="24"/>
           <w:lang w:val="ro-RO"/>
         </w:rPr>
-        <w:t xml:space="preserve"> Codul python va fi scris </w:t>
-      </w:r>
-      <w:r>
-        <w:rPr>
-          <w:lang w:val="ro-RO"/>
-        </w:rPr>
-        <w:t>în fișierul cod_python.py</w:t>
+        <w:t xml:space="preserve"> Codul python va fi scris în fișierul cod_python.py</w:t>
       </w:r>
     </w:p>
     <w:p>
@@ -2656,11 +2640,13 @@
         </w:numPr>
         <w:jc w:val="both"/>
         <w:rPr>
+          <w:sz w:val="24"/>
           <w:lang w:val="ro-RO"/>
         </w:rPr>
       </w:pPr>
       <w:r>
         <w:rPr>
+          <w:sz w:val="24"/>
           <w:lang w:val="ro-RO"/>
         </w:rPr>
         <w:t xml:space="preserve">In linia de comanda: </w:t>
@@ -2668,36 +2654,21 @@
       <w:r>
         <w:rPr>
           <w:b/>
+          <w:sz w:val="24"/>
           <w:lang w:val="ro-RO"/>
         </w:rPr>
         <w:t>toy.exe nume_sursă nume_output.</w:t>
       </w:r>
       <w:r>
         <w:rPr>
+          <w:sz w:val="24"/>
           <w:lang w:val="ro-RO"/>
         </w:rPr>
-        <w:t xml:space="preserve"> </w:t>
+        <w:t xml:space="preserve"> Se va compila și executa fișierul sursă linie cu linie, de la dreapta la stânga. Codul python va fi scris în fișierul nume_output.py</w:t>
       </w:r>
       <w:r>
         <w:rPr>
-          <w:lang w:val="ro-RO"/>
-        </w:rPr>
-        <w:t xml:space="preserve">Se va compila și executa fișierul sursă linie cu linie, de la dreapta la stânga. Codul python va fi scris </w:t>
-      </w:r>
-      <w:r>
-        <w:rPr>
-          <w:lang w:val="ro-RO"/>
-        </w:rPr>
-        <w:t>în fișierul nume_output</w:t>
-      </w:r>
-      <w:r>
-        <w:rPr>
-          <w:lang w:val="ro-RO"/>
-        </w:rPr>
-        <w:t>.py</w:t>
-      </w:r>
-      <w:r>
-        <w:rPr>
+          <w:sz w:val="24"/>
           <w:lang w:val="ro-RO"/>
         </w:rPr>
         <w:t>.</w:t>
@@ -2707,6 +2678,7 @@
       <w:pPr>
         <w:jc w:val="both"/>
         <w:rPr>
+          <w:sz w:val="24"/>
           <w:lang w:val="ro-RO"/>
         </w:rPr>
       </w:pPr>
@@ -2715,15 +2687,25 @@
       <w:pPr>
         <w:jc w:val="both"/>
         <w:rPr>
+          <w:sz w:val="24"/>
           <w:lang w:val="ro-RO"/>
         </w:rPr>
       </w:pPr>
       <w:r>
         <w:rPr>
+          <w:sz w:val="24"/>
           <w:lang w:val="ro-RO"/>
         </w:rPr>
         <w:t>Procesul este relativ simplu: executabilul toy.exe generat de compilatorul GCC, poate să primească input de text de la tastatură sau dintr-un fișier text. Textul va fi împărțit în lexeme și în funcție de fiecare simbol se va scrie în fișierul de output codul echivalent în python și se va executa o anumită secvență de cod asociată expresiei respective.</w:t>
       </w:r>
+    </w:p>
+    <w:p>
+      <w:pPr>
+        <w:jc w:val="both"/>
+        <w:rPr>
+          <w:lang w:val="ro-RO"/>
+        </w:rPr>
+      </w:pPr>
     </w:p>
     <w:p>
       <w:pPr>
@@ -2749,11 +2731,12 @@
           <w:lang w:val="ro-RO"/>
         </w:rPr>
       </w:pPr>
-      <w:bookmarkStart w:id="5" w:name="_Toc441164568"/>
+      <w:bookmarkStart w:id="5" w:name="_Toc441236698"/>
       <w:r>
         <w:rPr>
           <w:lang w:val="ro-RO"/>
         </w:rPr>
+        <w:lastRenderedPageBreak/>
         <w:t>Structură limbaj</w:t>
       </w:r>
       <w:bookmarkEnd w:id="5"/>
@@ -2762,17 +2745,20 @@
       <w:pPr>
         <w:jc w:val="both"/>
         <w:rPr>
+          <w:sz w:val="24"/>
           <w:lang w:val="ro-RO"/>
         </w:rPr>
       </w:pPr>
       <w:r>
         <w:rPr>
+          <w:sz w:val="24"/>
           <w:lang w:val="ro-RO"/>
         </w:rPr>
         <w:t>Limbajul „toy” (după cum sugerează și numele) este un limbaj de programare formal. Nu este foarte solid și are un număr limitat de funcționalități</w:t>
       </w:r>
       <w:r>
         <w:rPr>
+          <w:sz w:val="24"/>
           <w:lang w:val="ro-RO"/>
         </w:rPr>
         <w:t>.</w:t>
@@ -2795,7 +2781,6 @@
           <w:szCs w:val="40"/>
           <w:lang w:val="ro-RO"/>
         </w:rPr>
-        <w:lastRenderedPageBreak/>
         <w:t>Toy</w:t>
       </w:r>
       <w:r>
@@ -2847,7 +2832,6 @@
       <w:tblPr>
         <w:tblStyle w:val="ColorfulList-Accent6"/>
         <w:tblW w:w="0" w:type="auto"/>
-        <w:tblInd w:w="0" w:type="dxa"/>
         <w:tblLook w:val="04A0" w:firstRow="1" w:lastRow="0" w:firstColumn="1" w:lastColumn="0" w:noHBand="0" w:noVBand="1"/>
       </w:tblPr>
       <w:tblGrid>
@@ -2888,16 +2872,7 @@
                 <w:szCs w:val="24"/>
                 <w:lang w:val="ro-RO"/>
               </w:rPr>
-              <w:t>Toy</w:t>
-            </w:r>
-            <w:r>
-              <w:rPr>
-                <w:rFonts w:ascii="Cambria" w:eastAsia="MS Gothic" w:hAnsi="Cambria"/>
-                <w:sz w:val="24"/>
-                <w:szCs w:val="24"/>
-                <w:lang w:val="ro-RO"/>
-              </w:rPr>
-              <w:t xml:space="preserve"> </w:t>
+              <w:t xml:space="preserve">Toy </w:t>
             </w:r>
           </w:p>
         </w:tc>
@@ -3015,7 +2990,7 @@
           <w:lang w:val="ro-RO"/>
         </w:rPr>
       </w:pPr>
-      <w:bookmarkStart w:id="6" w:name="_Toc441164569"/>
+      <w:bookmarkStart w:id="6" w:name="_Toc441236699"/>
       <w:r>
         <w:rPr>
           <w:lang w:val="ro-RO"/>
@@ -3028,7 +3003,6 @@
       <w:tblPr>
         <w:tblStyle w:val="ColorfulList-Accent6"/>
         <w:tblW w:w="0" w:type="auto"/>
-        <w:tblInd w:w="0" w:type="dxa"/>
         <w:tblLook w:val="04A0" w:firstRow="1" w:lastRow="0" w:firstColumn="1" w:lastColumn="0" w:noHBand="0" w:noVBand="1"/>
       </w:tblPr>
       <w:tblGrid>
@@ -3202,18 +3176,12 @@
           <w:lang w:val="ro-RO"/>
         </w:rPr>
       </w:pPr>
-      <w:bookmarkStart w:id="7" w:name="_Toc441164570"/>
+      <w:bookmarkStart w:id="7" w:name="_Toc441236700"/>
       <w:r>
         <w:rPr>
           <w:lang w:val="ro-RO"/>
         </w:rPr>
-        <w:t>Afișare ecran</w:t>
-      </w:r>
-      <w:r>
-        <w:rPr>
-          <w:lang w:val="ro-RO"/>
-        </w:rPr>
-        <w:t>:</w:t>
+        <w:t>Afișare ecran:</w:t>
       </w:r>
       <w:bookmarkEnd w:id="7"/>
     </w:p>
@@ -3221,7 +3189,6 @@
       <w:tblPr>
         <w:tblStyle w:val="ColorfulList-Accent6"/>
         <w:tblW w:w="0" w:type="auto"/>
-        <w:tblInd w:w="0" w:type="dxa"/>
         <w:tblLook w:val="04A0" w:firstRow="1" w:lastRow="0" w:firstColumn="1" w:lastColumn="0" w:noHBand="0" w:noVBand="1"/>
       </w:tblPr>
       <w:tblGrid>
@@ -3330,16 +3297,7 @@
                 <w:szCs w:val="24"/>
                 <w:lang w:val="ro-RO"/>
               </w:rPr>
-              <w:t>-&gt; „text”</w:t>
-            </w:r>
-            <w:r>
-              <w:rPr>
-                <w:rFonts w:ascii="Cambria" w:eastAsia="MS Gothic" w:hAnsi="Cambria"/>
-                <w:sz w:val="24"/>
-                <w:szCs w:val="24"/>
-                <w:lang w:val="ro-RO"/>
-              </w:rPr>
-              <w:t xml:space="preserve"> </w:t>
+              <w:t xml:space="preserve">-&gt; „text” </w:t>
             </w:r>
           </w:p>
         </w:tc>
@@ -3402,7 +3360,7 @@
           <w:lang w:val="ro-RO"/>
         </w:rPr>
       </w:pPr>
-      <w:bookmarkStart w:id="8" w:name="_Toc441164571"/>
+      <w:bookmarkStart w:id="8" w:name="_Toc441236701"/>
       <w:r>
         <w:rPr>
           <w:lang w:val="ro-RO"/>
@@ -3421,7 +3379,6 @@
       <w:tblPr>
         <w:tblStyle w:val="ColorfulList-Accent6"/>
         <w:tblW w:w="5127" w:type="pct"/>
-        <w:tblInd w:w="0" w:type="dxa"/>
         <w:tblLook w:val="04A0" w:firstRow="1" w:lastRow="0" w:firstColumn="1" w:lastColumn="0" w:noHBand="0" w:noVBand="1"/>
       </w:tblPr>
       <w:tblGrid>
@@ -3878,17 +3835,7 @@
                 <w:highlight w:val="lightGray"/>
                 <w:lang w:val="ro-RO"/>
               </w:rPr>
-              <w:t>EX:</w:t>
-            </w:r>
-            <w:r>
-              <w:rPr>
-                <w:rFonts w:cs="Calibri"/>
-                <w:sz w:val="24"/>
-                <w:szCs w:val="24"/>
-                <w:highlight w:val="lightGray"/>
-                <w:lang w:val="ro-RO"/>
-              </w:rPr>
-              <w:t xml:space="preserve">  </w:t>
+              <w:t xml:space="preserve">EX:  </w:t>
             </w:r>
             <w:r>
               <w:rPr>
@@ -4065,17 +4012,7 @@
                 <w:highlight w:val="lightGray"/>
                 <w:lang w:val="ro-RO"/>
               </w:rPr>
-              <w:t xml:space="preserve">EX: </w:t>
-            </w:r>
-            <w:r>
-              <w:rPr>
-                <w:rFonts w:cs="Calibri"/>
-                <w:sz w:val="24"/>
-                <w:szCs w:val="24"/>
-                <w:highlight w:val="lightGray"/>
-                <w:lang w:val="ro-RO"/>
-              </w:rPr>
-              <w:t xml:space="preserve">? x&lt; 2 -&gt;”Da” ?? -&gt; „Nu” </w:t>
+              <w:t xml:space="preserve">EX: ? x&lt; 2 -&gt;”Da” ?? -&gt; „Nu” </w:t>
             </w:r>
           </w:p>
           <w:p>
@@ -4121,16 +4058,7 @@
                 <w:szCs w:val="24"/>
                 <w:lang w:val="ro-RO"/>
               </w:rPr>
-              <w:t xml:space="preserve"> </w:t>
-            </w:r>
-            <w:r>
-              <w:rPr>
-                <w:rFonts w:cs="Calibri"/>
-                <w:sz w:val="24"/>
-                <w:szCs w:val="24"/>
-                <w:lang w:val="ro-RO"/>
-              </w:rPr>
-              <w:t>expresie_booleana</w:t>
+              <w:t xml:space="preserve"> expresie_booleana</w:t>
             </w:r>
             <w:r>
               <w:rPr>
@@ -4201,16 +4129,7 @@
                 <w:szCs w:val="24"/>
                 <w:lang w:val="ro-RO"/>
               </w:rPr>
-              <w:t xml:space="preserve">    </w:t>
-            </w:r>
-            <w:r>
-              <w:rPr>
-                <w:rFonts w:cs="Calibri"/>
-                <w:sz w:val="24"/>
-                <w:szCs w:val="24"/>
-                <w:lang w:val="ro-RO"/>
-              </w:rPr>
-              <w:t>Instructiune2</w:t>
+              <w:t xml:space="preserve">    Instructiune2</w:t>
             </w:r>
           </w:p>
           <w:p>
@@ -4233,6 +4152,7 @@
                 <w:highlight w:val="lightGray"/>
                 <w:lang w:val="ro-RO"/>
               </w:rPr>
+              <w:lastRenderedPageBreak/>
               <w:t xml:space="preserve">EX:  </w:t>
             </w:r>
             <w:r>
@@ -5070,7 +4990,7 @@
           <w:lang w:val="ro-RO"/>
         </w:rPr>
       </w:pPr>
-      <w:bookmarkStart w:id="9" w:name="_Toc441164572"/>
+      <w:bookmarkStart w:id="9" w:name="_Toc441236702"/>
       <w:r>
         <w:rPr>
           <w:lang w:val="ro-RO"/>
@@ -5083,7 +5003,6 @@
       <w:tblPr>
         <w:tblStyle w:val="ColorfulList-Accent6"/>
         <w:tblW w:w="0" w:type="auto"/>
-        <w:tblInd w:w="0" w:type="dxa"/>
         <w:tblLook w:val="04A0" w:firstRow="1" w:lastRow="0" w:firstColumn="1" w:lastColumn="0" w:noHBand="0" w:noVBand="1"/>
       </w:tblPr>
       <w:tblGrid>
@@ -5480,7 +5399,7 @@
           <w:lang w:val="ro-RO"/>
         </w:rPr>
       </w:pPr>
-      <w:bookmarkStart w:id="10" w:name="_Toc441164573"/>
+      <w:bookmarkStart w:id="10" w:name="_Toc441236703"/>
       <w:r>
         <w:rPr>
           <w:lang w:val="ro-RO"/>
@@ -5499,7 +5418,6 @@
       <w:tblPr>
         <w:tblStyle w:val="ColorfulList-Accent6"/>
         <w:tblW w:w="0" w:type="auto"/>
-        <w:tblInd w:w="0" w:type="dxa"/>
         <w:tblLook w:val="04A0" w:firstRow="1" w:lastRow="0" w:firstColumn="1" w:lastColumn="0" w:noHBand="0" w:noVBand="1"/>
       </w:tblPr>
       <w:tblGrid>
@@ -5771,7 +5689,7 @@
           <w:lang w:val="ro-RO"/>
         </w:rPr>
       </w:pPr>
-      <w:bookmarkStart w:id="11" w:name="_Toc441164574"/>
+      <w:bookmarkStart w:id="11" w:name="_Toc441236704"/>
       <w:r>
         <w:rPr>
           <w:lang w:val="ro-RO"/>
@@ -5790,7 +5708,6 @@
       <w:tblPr>
         <w:tblStyle w:val="ColorfulList-Accent6"/>
         <w:tblW w:w="9378" w:type="dxa"/>
-        <w:tblInd w:w="0" w:type="dxa"/>
         <w:tblLook w:val="04A0" w:firstRow="1" w:lastRow="0" w:firstColumn="1" w:lastColumn="0" w:noHBand="0" w:noVBand="1"/>
       </w:tblPr>
       <w:tblGrid>
@@ -6036,6 +5953,7 @@
                 <w:szCs w:val="24"/>
                 <w:lang w:val="ro-RO"/>
               </w:rPr>
+              <w:lastRenderedPageBreak/>
               <w:t>Log2(a)</w:t>
             </w:r>
           </w:p>
@@ -6305,7 +6223,6 @@
                 <w:szCs w:val="24"/>
                 <w:lang w:val="ro-RO"/>
               </w:rPr>
-              <w:lastRenderedPageBreak/>
               <w:t>modul (a)</w:t>
             </w:r>
           </w:p>
@@ -6384,18 +6301,12 @@
           <w:lang w:val="ro-RO"/>
         </w:rPr>
       </w:pPr>
-      <w:bookmarkStart w:id="12" w:name="_Toc441164575"/>
+      <w:bookmarkStart w:id="12" w:name="_Toc441236705"/>
       <w:r>
         <w:rPr>
           <w:lang w:val="ro-RO"/>
         </w:rPr>
-        <w:t xml:space="preserve">Funcții </w:t>
-      </w:r>
-      <w:r>
-        <w:rPr>
-          <w:lang w:val="ro-RO"/>
-        </w:rPr>
-        <w:t>trigonometrice</w:t>
+        <w:t>Funcții trigonometrice</w:t>
       </w:r>
       <w:bookmarkEnd w:id="12"/>
     </w:p>
@@ -6403,7 +6314,6 @@
       <w:tblPr>
         <w:tblStyle w:val="ColorfulList-Accent6"/>
         <w:tblW w:w="9378" w:type="dxa"/>
-        <w:tblInd w:w="0" w:type="dxa"/>
         <w:tblLook w:val="04A0" w:firstRow="1" w:lastRow="0" w:firstColumn="1" w:lastColumn="0" w:noHBand="0" w:noVBand="1"/>
       </w:tblPr>
       <w:tblGrid>
@@ -6537,15 +6447,7 @@
                 <w:szCs w:val="24"/>
                 <w:lang w:val="ro-RO"/>
               </w:rPr>
-              <w:t>math.</w:t>
-            </w:r>
-            <w:r>
-              <w:rPr>
-                <w:sz w:val="24"/>
-                <w:szCs w:val="24"/>
-                <w:lang w:val="ro-RO"/>
-              </w:rPr>
-              <w:t>sin(a)</w:t>
+              <w:t>math.sin(a)</w:t>
             </w:r>
           </w:p>
         </w:tc>
@@ -6601,15 +6503,7 @@
                 <w:szCs w:val="24"/>
                 <w:lang w:val="ro-RO"/>
               </w:rPr>
-              <w:t>math.</w:t>
-            </w:r>
-            <w:r>
-              <w:rPr>
-                <w:sz w:val="24"/>
-                <w:szCs w:val="24"/>
-                <w:lang w:val="ro-RO"/>
-              </w:rPr>
-              <w:t>cos(a)</w:t>
+              <w:t>math.cos(a)</w:t>
             </w:r>
           </w:p>
         </w:tc>
@@ -6664,15 +6558,7 @@
                 <w:szCs w:val="24"/>
                 <w:lang w:val="ro-RO"/>
               </w:rPr>
-              <w:t>Math.</w:t>
-            </w:r>
-            <w:r>
-              <w:rPr>
-                <w:sz w:val="24"/>
-                <w:szCs w:val="24"/>
-                <w:lang w:val="ro-RO"/>
-              </w:rPr>
-              <w:t>tan(a)</w:t>
+              <w:t>Math.tan(a)</w:t>
             </w:r>
           </w:p>
         </w:tc>
@@ -6885,7 +6771,7 @@
           <w:lang w:val="ro-RO"/>
         </w:rPr>
       </w:pPr>
-      <w:bookmarkStart w:id="13" w:name="_Toc441164576"/>
+      <w:bookmarkStart w:id="13" w:name="_Toc441236706"/>
       <w:r>
         <w:rPr>
           <w:lang w:val="ro-RO"/>
@@ -6910,7 +6796,6 @@
       <w:tblPr>
         <w:tblStyle w:val="ColorfulList-Accent6"/>
         <w:tblW w:w="0" w:type="auto"/>
-        <w:tblInd w:w="0" w:type="dxa"/>
         <w:tblLook w:val="04A0" w:firstRow="1" w:lastRow="0" w:firstColumn="1" w:lastColumn="0" w:noHBand="0" w:noVBand="1"/>
       </w:tblPr>
       <w:tblGrid>
@@ -7110,32 +6995,15 @@
                 <w:szCs w:val="24"/>
                 <w:lang w:val="ro-RO"/>
               </w:rPr>
-              <w:t>km</w:t>
+              <w:t>km_</w:t>
             </w:r>
             <w:r>
               <w:rPr>
                 <w:rFonts w:ascii="Cambria" w:eastAsia="MS Gothic" w:hAnsi="Cambria"/>
                 <w:sz w:val="24"/>
                 <w:szCs w:val="24"/>
-                <w:lang w:val="ro-RO"/>
-              </w:rPr>
-              <w:t>_</w:t>
-            </w:r>
-            <w:r>
-              <w:rPr>
-                <w:rFonts w:ascii="Cambria" w:eastAsia="MS Gothic" w:hAnsi="Cambria"/>
-                <w:sz w:val="24"/>
-                <w:szCs w:val="24"/>
-              </w:rPr>
-              <w:t>&gt;&gt;_</w:t>
-            </w:r>
-            <w:r>
-              <w:rPr>
-                <w:rFonts w:ascii="Cambria" w:eastAsia="MS Gothic" w:hAnsi="Cambria"/>
-                <w:sz w:val="24"/>
-                <w:szCs w:val="24"/>
-              </w:rPr>
-              <w:t>m(a)</w:t>
+              </w:rPr>
+              <w:t>&gt;&gt;_m(a)</w:t>
             </w:r>
             <w:r>
               <w:rPr>
@@ -7169,23 +7037,7 @@
                 <w:szCs w:val="24"/>
                 <w:lang w:val="ro-RO"/>
               </w:rPr>
-              <w:t>func.</w:t>
-            </w:r>
-            <w:r>
-              <w:rPr>
-                <w:sz w:val="24"/>
-                <w:szCs w:val="24"/>
-                <w:lang w:val="ro-RO"/>
-              </w:rPr>
-              <w:t>k</w:t>
-            </w:r>
-            <w:r>
-              <w:rPr>
-                <w:sz w:val="24"/>
-                <w:szCs w:val="24"/>
-                <w:lang w:val="ro-RO"/>
-              </w:rPr>
-              <w:t>m_la_m(a)</w:t>
+              <w:t>func.km_la_m(a)</w:t>
             </w:r>
           </w:p>
         </w:tc>
@@ -7300,12 +7152,11 @@
           <w:lang w:val="ro-RO"/>
         </w:rPr>
       </w:pPr>
-      <w:bookmarkStart w:id="14" w:name="_Toc441164577"/>
+      <w:bookmarkStart w:id="14" w:name="_Toc441236707"/>
       <w:r>
         <w:rPr>
           <w:lang w:val="ro-RO"/>
         </w:rPr>
-        <w:lastRenderedPageBreak/>
         <w:t>Teste</w:t>
       </w:r>
       <w:bookmarkEnd w:id="14"/>
@@ -7314,6 +7165,7 @@
       <w:pPr>
         <w:jc w:val="both"/>
         <w:rPr>
+          <w:sz w:val="24"/>
           <w:lang w:val="ro-RO"/>
         </w:rPr>
       </w:pPr>
@@ -7322,17 +7174,20 @@
       <w:pPr>
         <w:jc w:val="both"/>
         <w:rPr>
+          <w:sz w:val="24"/>
           <w:lang w:val="ro-RO"/>
         </w:rPr>
       </w:pPr>
       <w:r>
         <w:rPr>
+          <w:sz w:val="24"/>
           <w:lang w:val="ro-RO"/>
         </w:rPr>
         <w:t>Directoarele 5_ex_corecte și 5_ex_greșite conțin codul sursă pentru test.</w:t>
       </w:r>
       <w:r>
         <w:rPr>
+          <w:sz w:val="24"/>
           <w:lang w:val="ro-RO"/>
         </w:rPr>
         <w:t xml:space="preserve"> Se pot executa automat folosind batch-urile corespunzătoare:</w:t>
@@ -7347,18 +7202,21 @@
         </w:numPr>
         <w:jc w:val="both"/>
         <w:rPr>
+          <w:sz w:val="24"/>
           <w:lang w:val="ro-RO"/>
         </w:rPr>
       </w:pPr>
       <w:r>
         <w:rPr>
           <w:b/>
+          <w:sz w:val="24"/>
           <w:lang w:val="ro-RO"/>
         </w:rPr>
         <w:t>ruleaza_teste_ok.bat</w:t>
       </w:r>
       <w:r>
         <w:rPr>
+          <w:sz w:val="24"/>
           <w:lang w:val="ro-RO"/>
         </w:rPr>
         <w:t xml:space="preserve"> </w:t>
@@ -7373,11 +7231,13 @@
         </w:numPr>
         <w:jc w:val="both"/>
         <w:rPr>
+          <w:sz w:val="24"/>
           <w:lang w:val="ro-RO"/>
         </w:rPr>
       </w:pPr>
       <w:r>
         <w:rPr>
+          <w:sz w:val="24"/>
           <w:lang w:val="ro-RO"/>
         </w:rPr>
         <w:t xml:space="preserve"> </w:t>
@@ -7385,6 +7245,7 @@
       <w:r>
         <w:rPr>
           <w:b/>
+          <w:sz w:val="24"/>
           <w:lang w:val="ro-RO"/>
         </w:rPr>
         <w:t>ruleaza_teste_not_ok.bat</w:t>
@@ -7422,18 +7283,12 @@
           <w:lang w:val="ro-RO"/>
         </w:rPr>
       </w:pPr>
-      <w:bookmarkStart w:id="15" w:name="_Toc441164578"/>
+      <w:bookmarkStart w:id="15" w:name="_Toc441236708"/>
       <w:r>
         <w:rPr>
           <w:lang w:val="ro-RO"/>
         </w:rPr>
-        <w:t>Utilizarea</w:t>
-      </w:r>
-      <w:r>
-        <w:rPr>
-          <w:lang w:val="ro-RO"/>
-        </w:rPr>
-        <w:t xml:space="preserve"> funcții trigonometrice și calcularea ariei unui cerc.</w:t>
+        <w:t>Utilizarea funcții trigonometrice și calcularea ariei unui cerc.</w:t>
       </w:r>
       <w:bookmarkEnd w:id="15"/>
     </w:p>
@@ -7441,7 +7296,6 @@
       <w:tblPr>
         <w:tblStyle w:val="ColorfulList-Accent6"/>
         <w:tblW w:w="4661" w:type="pct"/>
-        <w:tblInd w:w="0" w:type="dxa"/>
         <w:tblLook w:val="04A0" w:firstRow="1" w:lastRow="0" w:firstColumn="1" w:lastColumn="0" w:noHBand="0" w:noVBand="1"/>
       </w:tblPr>
       <w:tblGrid>
@@ -8337,12 +8191,11 @@
           <w:lang w:val="ro-RO"/>
         </w:rPr>
       </w:pPr>
-      <w:bookmarkStart w:id="16" w:name="_Toc441164579"/>
+      <w:bookmarkStart w:id="16" w:name="_Toc441236709"/>
       <w:r>
         <w:rPr>
           <w:lang w:val="ro-RO"/>
         </w:rPr>
-        <w:lastRenderedPageBreak/>
         <w:t xml:space="preserve">Utilizarea </w:t>
       </w:r>
       <w:r>
@@ -8357,7 +8210,6 @@
       <w:tblPr>
         <w:tblStyle w:val="ColorfulList-Accent6"/>
         <w:tblW w:w="5508" w:type="pct"/>
-        <w:tblInd w:w="0" w:type="dxa"/>
         <w:tblLook w:val="04A0" w:firstRow="1" w:lastRow="0" w:firstColumn="1" w:lastColumn="0" w:noHBand="0" w:noVBand="1"/>
       </w:tblPr>
       <w:tblGrid>
@@ -9255,7 +9107,7 @@
           <w:lang w:val="ro-RO"/>
         </w:rPr>
       </w:pPr>
-      <w:bookmarkStart w:id="17" w:name="_Toc441164580"/>
+      <w:bookmarkStart w:id="17" w:name="_Toc441236710"/>
       <w:r>
         <w:rPr>
           <w:lang w:val="ro-RO"/>
@@ -10349,6 +10201,7 @@
   <w:style w:type="character" w:default="1" w:styleId="DefaultParagraphFont">
     <w:name w:val="Default Paragraph Font"/>
     <w:uiPriority w:val="1"/>
+    <w:semiHidden/>
     <w:unhideWhenUsed/>
   </w:style>
   <w:style w:type="table" w:default="1" w:styleId="TableNormal">
@@ -10858,6 +10711,7 @@
     <w:tblPr>
       <w:tblStyleRowBandSize w:val="1"/>
       <w:tblStyleColBandSize w:val="1"/>
+      <w:tblInd w:w="0" w:type="dxa"/>
       <w:tblCellMar>
         <w:top w:w="0" w:type="dxa"/>
         <w:left w:w="108" w:type="dxa"/>
@@ -11317,6 +11171,7 @@
   <w:style w:type="character" w:default="1" w:styleId="DefaultParagraphFont">
     <w:name w:val="Default Paragraph Font"/>
     <w:uiPriority w:val="1"/>
+    <w:semiHidden/>
     <w:unhideWhenUsed/>
   </w:style>
   <w:style w:type="table" w:default="1" w:styleId="TableNormal">
@@ -11826,6 +11681,7 @@
     <w:tblPr>
       <w:tblStyleRowBandSize w:val="1"/>
       <w:tblStyleColBandSize w:val="1"/>
+      <w:tblInd w:w="0" w:type="dxa"/>
       <w:tblCellMar>
         <w:top w:w="0" w:type="dxa"/>
         <w:left w:w="108" w:type="dxa"/>
@@ -14320,14 +14176,35 @@
         </dgm:presLayoutVars>
       </dgm:prSet>
       <dgm:spPr/>
+      <dgm:t>
+        <a:bodyPr/>
+        <a:lstStyle/>
+        <a:p>
+          <a:endParaRPr lang="en-US"/>
+        </a:p>
+      </dgm:t>
     </dgm:pt>
     <dgm:pt modelId="{DBDFFA29-97B5-468A-B41F-61D154488433}" type="pres">
       <dgm:prSet presAssocID="{DDF2EAB0-4C6F-4232-8968-2DD9FA7DEBFC}" presName="sibTrans" presStyleLbl="sibTrans2D1" presStyleIdx="0" presStyleCnt="2"/>
       <dgm:spPr/>
+      <dgm:t>
+        <a:bodyPr/>
+        <a:lstStyle/>
+        <a:p>
+          <a:endParaRPr lang="en-US"/>
+        </a:p>
+      </dgm:t>
     </dgm:pt>
     <dgm:pt modelId="{4DF65C61-D687-4050-9090-6C8D80D587FE}" type="pres">
       <dgm:prSet presAssocID="{DDF2EAB0-4C6F-4232-8968-2DD9FA7DEBFC}" presName="connectorText" presStyleLbl="sibTrans2D1" presStyleIdx="0" presStyleCnt="2"/>
       <dgm:spPr/>
+      <dgm:t>
+        <a:bodyPr/>
+        <a:lstStyle/>
+        <a:p>
+          <a:endParaRPr lang="en-US"/>
+        </a:p>
+      </dgm:t>
     </dgm:pt>
     <dgm:pt modelId="{A2CA84B3-5D80-4699-87D6-90F087A4E032}" type="pres">
       <dgm:prSet presAssocID="{5E5884DA-D5B7-40ED-BE48-94BF8C566303}" presName="node" presStyleLbl="node1" presStyleIdx="1" presStyleCnt="3">
@@ -14347,10 +14224,24 @@
     <dgm:pt modelId="{E4AC3245-45C4-43AF-A5DA-40F13371872C}" type="pres">
       <dgm:prSet presAssocID="{2659B62E-4591-4293-94DE-215483AA77AD}" presName="sibTrans" presStyleLbl="sibTrans2D1" presStyleIdx="1" presStyleCnt="2"/>
       <dgm:spPr/>
+      <dgm:t>
+        <a:bodyPr/>
+        <a:lstStyle/>
+        <a:p>
+          <a:endParaRPr lang="en-US"/>
+        </a:p>
+      </dgm:t>
     </dgm:pt>
     <dgm:pt modelId="{C2DC77AA-C7FE-4913-9E61-96A7D72BE8FA}" type="pres">
       <dgm:prSet presAssocID="{2659B62E-4591-4293-94DE-215483AA77AD}" presName="connectorText" presStyleLbl="sibTrans2D1" presStyleIdx="1" presStyleCnt="2"/>
       <dgm:spPr/>
+      <dgm:t>
+        <a:bodyPr/>
+        <a:lstStyle/>
+        <a:p>
+          <a:endParaRPr lang="en-US"/>
+        </a:p>
+      </dgm:t>
     </dgm:pt>
     <dgm:pt modelId="{769CB315-4C15-4B52-89A6-21D5D87C57D4}" type="pres">
       <dgm:prSet presAssocID="{08DF0632-A315-4953-939B-BD4AFFB7DCE1}" presName="node" presStyleLbl="node1" presStyleIdx="2" presStyleCnt="3">
@@ -14370,25 +14261,25 @@
   </dgm:ptLst>
   <dgm:cxnLst>
     <dgm:cxn modelId="{EED9C73B-AF5A-41D6-B867-F520D7C01DA9}" srcId="{08DF0632-A315-4953-939B-BD4AFFB7DCE1}" destId="{5C20C928-9CF6-461B-9E04-A006F7B36E2F}" srcOrd="0" destOrd="0" parTransId="{035B001B-81AC-4CEF-950B-1AA205CF71BF}" sibTransId="{F84A4B09-4E21-4F36-83E1-5D8A739E4291}"/>
+    <dgm:cxn modelId="{F8037006-4E0A-46B6-B693-F1005CF3905C}" type="presOf" srcId="{DDF2EAB0-4C6F-4232-8968-2DD9FA7DEBFC}" destId="{DBDFFA29-97B5-468A-B41F-61D154488433}" srcOrd="0" destOrd="0" presId="urn:microsoft.com/office/officeart/2005/8/layout/process1"/>
     <dgm:cxn modelId="{531575DA-BAE7-41C8-AF46-762E3390AA69}" srcId="{72FF16C9-121F-4A91-B34C-E42A247A3283}" destId="{08DF0632-A315-4953-939B-BD4AFFB7DCE1}" srcOrd="2" destOrd="0" parTransId="{BDA484FE-DFE0-4F9F-B2E3-E78FC435429D}" sibTransId="{3BE78A30-5FAC-437E-BA10-EC51328A5D47}"/>
-    <dgm:cxn modelId="{D034DD6A-F795-4363-931F-7B3D417B2B3F}" type="presOf" srcId="{2659B62E-4591-4293-94DE-215483AA77AD}" destId="{C2DC77AA-C7FE-4913-9E61-96A7D72BE8FA}" srcOrd="1" destOrd="0" presId="urn:microsoft.com/office/officeart/2005/8/layout/process1"/>
-    <dgm:cxn modelId="{017D5AAF-797B-4457-87BD-3A9E3A44B218}" type="presOf" srcId="{08DF0632-A315-4953-939B-BD4AFFB7DCE1}" destId="{769CB315-4C15-4B52-89A6-21D5D87C57D4}" srcOrd="0" destOrd="0" presId="urn:microsoft.com/office/officeart/2005/8/layout/process1"/>
+    <dgm:cxn modelId="{06CEB79E-CD33-4773-905B-D755C1FBA4E9}" type="presOf" srcId="{2659B62E-4591-4293-94DE-215483AA77AD}" destId="{C2DC77AA-C7FE-4913-9E61-96A7D72BE8FA}" srcOrd="1" destOrd="0" presId="urn:microsoft.com/office/officeart/2005/8/layout/process1"/>
+    <dgm:cxn modelId="{A9682C05-691A-4306-AA3D-94B3CAAC97C1}" type="presOf" srcId="{0402F627-1884-44CB-AC2F-E4FBF7C324B0}" destId="{81C010A6-4FD3-44BD-AE23-EB29C1179237}" srcOrd="0" destOrd="0" presId="urn:microsoft.com/office/officeart/2005/8/layout/process1"/>
+    <dgm:cxn modelId="{834E2332-79C0-4BE5-822B-6CC7F3FD6585}" type="presOf" srcId="{DDF2EAB0-4C6F-4232-8968-2DD9FA7DEBFC}" destId="{4DF65C61-D687-4050-9090-6C8D80D587FE}" srcOrd="1" destOrd="0" presId="urn:microsoft.com/office/officeart/2005/8/layout/process1"/>
+    <dgm:cxn modelId="{9E9CFE33-D5DE-464F-A33B-4A28D031AAA2}" type="presOf" srcId="{5C20C928-9CF6-461B-9E04-A006F7B36E2F}" destId="{769CB315-4C15-4B52-89A6-21D5D87C57D4}" srcOrd="0" destOrd="1" presId="urn:microsoft.com/office/officeart/2005/8/layout/process1"/>
     <dgm:cxn modelId="{40241354-B058-4264-97FE-137F61AC5F74}" srcId="{72FF16C9-121F-4A91-B34C-E42A247A3283}" destId="{5E5884DA-D5B7-40ED-BE48-94BF8C566303}" srcOrd="1" destOrd="0" parTransId="{864FCDB7-3B02-4694-9AE2-9B73772199D3}" sibTransId="{2659B62E-4591-4293-94DE-215483AA77AD}"/>
-    <dgm:cxn modelId="{B9A9D635-870F-4CA5-A5F1-50E820356CED}" type="presOf" srcId="{5C20C928-9CF6-461B-9E04-A006F7B36E2F}" destId="{769CB315-4C15-4B52-89A6-21D5D87C57D4}" srcOrd="0" destOrd="1" presId="urn:microsoft.com/office/officeart/2005/8/layout/process1"/>
+    <dgm:cxn modelId="{C8A49743-EE3D-4947-8285-707A72B9D301}" type="presOf" srcId="{08DF0632-A315-4953-939B-BD4AFFB7DCE1}" destId="{769CB315-4C15-4B52-89A6-21D5D87C57D4}" srcOrd="0" destOrd="0" presId="urn:microsoft.com/office/officeart/2005/8/layout/process1"/>
     <dgm:cxn modelId="{6336070E-65F1-4A79-B663-EFCD0F3A2381}" srcId="{72FF16C9-121F-4A91-B34C-E42A247A3283}" destId="{0402F627-1884-44CB-AC2F-E4FBF7C324B0}" srcOrd="0" destOrd="0" parTransId="{7CC7912D-E27E-4B82-95C3-8E3355ACA813}" sibTransId="{DDF2EAB0-4C6F-4232-8968-2DD9FA7DEBFC}"/>
-    <dgm:cxn modelId="{F631768E-2F4B-4976-885A-6C53B751A603}" type="presOf" srcId="{0402F627-1884-44CB-AC2F-E4FBF7C324B0}" destId="{81C010A6-4FD3-44BD-AE23-EB29C1179237}" srcOrd="0" destOrd="0" presId="urn:microsoft.com/office/officeart/2005/8/layout/process1"/>
-    <dgm:cxn modelId="{50AE1D74-79C5-46EC-9CE4-F89A1A3A0C5C}" type="presOf" srcId="{72FF16C9-121F-4A91-B34C-E42A247A3283}" destId="{B79BE9B8-0C71-437D-BB8F-444995E8FE6A}" srcOrd="0" destOrd="0" presId="urn:microsoft.com/office/officeart/2005/8/layout/process1"/>
-    <dgm:cxn modelId="{ABA96949-05FE-48FF-A24F-C593050A7BA2}" type="presOf" srcId="{2659B62E-4591-4293-94DE-215483AA77AD}" destId="{E4AC3245-45C4-43AF-A5DA-40F13371872C}" srcOrd="0" destOrd="0" presId="urn:microsoft.com/office/officeart/2005/8/layout/process1"/>
-    <dgm:cxn modelId="{5A49210D-F405-4E21-9DD4-306D500DCF4C}" type="presOf" srcId="{DDF2EAB0-4C6F-4232-8968-2DD9FA7DEBFC}" destId="{DBDFFA29-97B5-468A-B41F-61D154488433}" srcOrd="0" destOrd="0" presId="urn:microsoft.com/office/officeart/2005/8/layout/process1"/>
-    <dgm:cxn modelId="{A8FD1F57-F82D-4615-A745-6C82E5CFF8EE}" type="presOf" srcId="{5E5884DA-D5B7-40ED-BE48-94BF8C566303}" destId="{A2CA84B3-5D80-4699-87D6-90F087A4E032}" srcOrd="0" destOrd="0" presId="urn:microsoft.com/office/officeart/2005/8/layout/process1"/>
-    <dgm:cxn modelId="{3D2DF162-6867-4730-A191-3F59CFD53C2C}" type="presOf" srcId="{DDF2EAB0-4C6F-4232-8968-2DD9FA7DEBFC}" destId="{4DF65C61-D687-4050-9090-6C8D80D587FE}" srcOrd="1" destOrd="0" presId="urn:microsoft.com/office/officeart/2005/8/layout/process1"/>
-    <dgm:cxn modelId="{0C7B89D4-8475-40F8-9BBE-E61883B8A730}" type="presParOf" srcId="{B79BE9B8-0C71-437D-BB8F-444995E8FE6A}" destId="{81C010A6-4FD3-44BD-AE23-EB29C1179237}" srcOrd="0" destOrd="0" presId="urn:microsoft.com/office/officeart/2005/8/layout/process1"/>
-    <dgm:cxn modelId="{E2BE5AA2-BA94-4796-837B-7240ED326EDE}" type="presParOf" srcId="{B79BE9B8-0C71-437D-BB8F-444995E8FE6A}" destId="{DBDFFA29-97B5-468A-B41F-61D154488433}" srcOrd="1" destOrd="0" presId="urn:microsoft.com/office/officeart/2005/8/layout/process1"/>
-    <dgm:cxn modelId="{8DA411C8-4596-425D-9505-19CB4A506B49}" type="presParOf" srcId="{DBDFFA29-97B5-468A-B41F-61D154488433}" destId="{4DF65C61-D687-4050-9090-6C8D80D587FE}" srcOrd="0" destOrd="0" presId="urn:microsoft.com/office/officeart/2005/8/layout/process1"/>
-    <dgm:cxn modelId="{B835DBA1-FF4D-43A8-A9DC-FEA36B9A4827}" type="presParOf" srcId="{B79BE9B8-0C71-437D-BB8F-444995E8FE6A}" destId="{A2CA84B3-5D80-4699-87D6-90F087A4E032}" srcOrd="2" destOrd="0" presId="urn:microsoft.com/office/officeart/2005/8/layout/process1"/>
-    <dgm:cxn modelId="{60C06E88-9AF6-478C-B2AF-DB0FA8DA4818}" type="presParOf" srcId="{B79BE9B8-0C71-437D-BB8F-444995E8FE6A}" destId="{E4AC3245-45C4-43AF-A5DA-40F13371872C}" srcOrd="3" destOrd="0" presId="urn:microsoft.com/office/officeart/2005/8/layout/process1"/>
-    <dgm:cxn modelId="{B24C21CB-ABF6-4532-9191-C0DCA7D9C663}" type="presParOf" srcId="{E4AC3245-45C4-43AF-A5DA-40F13371872C}" destId="{C2DC77AA-C7FE-4913-9E61-96A7D72BE8FA}" srcOrd="0" destOrd="0" presId="urn:microsoft.com/office/officeart/2005/8/layout/process1"/>
-    <dgm:cxn modelId="{634D62D2-5821-4A3B-99E2-D60DB4BBD090}" type="presParOf" srcId="{B79BE9B8-0C71-437D-BB8F-444995E8FE6A}" destId="{769CB315-4C15-4B52-89A6-21D5D87C57D4}" srcOrd="4" destOrd="0" presId="urn:microsoft.com/office/officeart/2005/8/layout/process1"/>
+    <dgm:cxn modelId="{E20E2814-E167-4306-9B79-EFC4BBAD2488}" type="presOf" srcId="{2659B62E-4591-4293-94DE-215483AA77AD}" destId="{E4AC3245-45C4-43AF-A5DA-40F13371872C}" srcOrd="0" destOrd="0" presId="urn:microsoft.com/office/officeart/2005/8/layout/process1"/>
+    <dgm:cxn modelId="{A246EC40-2312-4ED3-A8DD-085B5E1EF225}" type="presOf" srcId="{5E5884DA-D5B7-40ED-BE48-94BF8C566303}" destId="{A2CA84B3-5D80-4699-87D6-90F087A4E032}" srcOrd="0" destOrd="0" presId="urn:microsoft.com/office/officeart/2005/8/layout/process1"/>
+    <dgm:cxn modelId="{BA49D570-C7DB-4DA0-B49E-38EC9BDB7927}" type="presOf" srcId="{72FF16C9-121F-4A91-B34C-E42A247A3283}" destId="{B79BE9B8-0C71-437D-BB8F-444995E8FE6A}" srcOrd="0" destOrd="0" presId="urn:microsoft.com/office/officeart/2005/8/layout/process1"/>
+    <dgm:cxn modelId="{A0E40FC1-EE20-4145-814B-3C063D681873}" type="presParOf" srcId="{B79BE9B8-0C71-437D-BB8F-444995E8FE6A}" destId="{81C010A6-4FD3-44BD-AE23-EB29C1179237}" srcOrd="0" destOrd="0" presId="urn:microsoft.com/office/officeart/2005/8/layout/process1"/>
+    <dgm:cxn modelId="{0598CF29-ADD2-49AF-A092-B588AB850F49}" type="presParOf" srcId="{B79BE9B8-0C71-437D-BB8F-444995E8FE6A}" destId="{DBDFFA29-97B5-468A-B41F-61D154488433}" srcOrd="1" destOrd="0" presId="urn:microsoft.com/office/officeart/2005/8/layout/process1"/>
+    <dgm:cxn modelId="{DE38467D-AAF6-474E-984E-DB12082CF8B2}" type="presParOf" srcId="{DBDFFA29-97B5-468A-B41F-61D154488433}" destId="{4DF65C61-D687-4050-9090-6C8D80D587FE}" srcOrd="0" destOrd="0" presId="urn:microsoft.com/office/officeart/2005/8/layout/process1"/>
+    <dgm:cxn modelId="{25C6E1BD-37D4-41B4-B32A-9051A4323717}" type="presParOf" srcId="{B79BE9B8-0C71-437D-BB8F-444995E8FE6A}" destId="{A2CA84B3-5D80-4699-87D6-90F087A4E032}" srcOrd="2" destOrd="0" presId="urn:microsoft.com/office/officeart/2005/8/layout/process1"/>
+    <dgm:cxn modelId="{DDA870BC-8EF0-4EB4-A1C2-AFBD80DE8023}" type="presParOf" srcId="{B79BE9B8-0C71-437D-BB8F-444995E8FE6A}" destId="{E4AC3245-45C4-43AF-A5DA-40F13371872C}" srcOrd="3" destOrd="0" presId="urn:microsoft.com/office/officeart/2005/8/layout/process1"/>
+    <dgm:cxn modelId="{284DB597-A61B-43DB-9D0E-FADC93A84695}" type="presParOf" srcId="{E4AC3245-45C4-43AF-A5DA-40F13371872C}" destId="{C2DC77AA-C7FE-4913-9E61-96A7D72BE8FA}" srcOrd="0" destOrd="0" presId="urn:microsoft.com/office/officeart/2005/8/layout/process1"/>
+    <dgm:cxn modelId="{E5F0EAB0-7CCF-41D8-8AD2-F62EB68D518F}" type="presParOf" srcId="{B79BE9B8-0C71-437D-BB8F-444995E8FE6A}" destId="{769CB315-4C15-4B52-89A6-21D5D87C57D4}" srcOrd="4" destOrd="0" presId="urn:microsoft.com/office/officeart/2005/8/layout/process1"/>
   </dgm:cxnLst>
   <dgm:bg/>
   <dgm:whole/>
@@ -14542,10 +14433,24 @@
     <dgm:pt modelId="{DBDFFA29-97B5-468A-B41F-61D154488433}" type="pres">
       <dgm:prSet presAssocID="{DDF2EAB0-4C6F-4232-8968-2DD9FA7DEBFC}" presName="sibTrans" presStyleLbl="sibTrans2D1" presStyleIdx="0" presStyleCnt="2"/>
       <dgm:spPr/>
+      <dgm:t>
+        <a:bodyPr/>
+        <a:lstStyle/>
+        <a:p>
+          <a:endParaRPr lang="en-US"/>
+        </a:p>
+      </dgm:t>
     </dgm:pt>
     <dgm:pt modelId="{4DF65C61-D687-4050-9090-6C8D80D587FE}" type="pres">
       <dgm:prSet presAssocID="{DDF2EAB0-4C6F-4232-8968-2DD9FA7DEBFC}" presName="connectorText" presStyleLbl="sibTrans2D1" presStyleIdx="0" presStyleCnt="2"/>
       <dgm:spPr/>
+      <dgm:t>
+        <a:bodyPr/>
+        <a:lstStyle/>
+        <a:p>
+          <a:endParaRPr lang="en-US"/>
+        </a:p>
+      </dgm:t>
     </dgm:pt>
     <dgm:pt modelId="{A2CA84B3-5D80-4699-87D6-90F087A4E032}" type="pres">
       <dgm:prSet presAssocID="{5E5884DA-D5B7-40ED-BE48-94BF8C566303}" presName="node" presStyleLbl="node1" presStyleIdx="1" presStyleCnt="3">
@@ -14565,10 +14470,24 @@
     <dgm:pt modelId="{E4AC3245-45C4-43AF-A5DA-40F13371872C}" type="pres">
       <dgm:prSet presAssocID="{2659B62E-4591-4293-94DE-215483AA77AD}" presName="sibTrans" presStyleLbl="sibTrans2D1" presStyleIdx="1" presStyleCnt="2"/>
       <dgm:spPr/>
+      <dgm:t>
+        <a:bodyPr/>
+        <a:lstStyle/>
+        <a:p>
+          <a:endParaRPr lang="en-US"/>
+        </a:p>
+      </dgm:t>
     </dgm:pt>
     <dgm:pt modelId="{C2DC77AA-C7FE-4913-9E61-96A7D72BE8FA}" type="pres">
       <dgm:prSet presAssocID="{2659B62E-4591-4293-94DE-215483AA77AD}" presName="connectorText" presStyleLbl="sibTrans2D1" presStyleIdx="1" presStyleCnt="2"/>
       <dgm:spPr/>
+      <dgm:t>
+        <a:bodyPr/>
+        <a:lstStyle/>
+        <a:p>
+          <a:endParaRPr lang="en-US"/>
+        </a:p>
+      </dgm:t>
     </dgm:pt>
     <dgm:pt modelId="{769CB315-4C15-4B52-89A6-21D5D87C57D4}" type="pres">
       <dgm:prSet presAssocID="{08DF0632-A315-4953-939B-BD4AFFB7DCE1}" presName="node" presStyleLbl="node1" presStyleIdx="2" presStyleCnt="3">
@@ -14587,24 +14506,24 @@
     </dgm:pt>
   </dgm:ptLst>
   <dgm:cxnLst>
+    <dgm:cxn modelId="{D3FCF101-013D-4540-8C58-5A75A3A16166}" type="presOf" srcId="{5E5884DA-D5B7-40ED-BE48-94BF8C566303}" destId="{A2CA84B3-5D80-4699-87D6-90F087A4E032}" srcOrd="0" destOrd="0" presId="urn:microsoft.com/office/officeart/2005/8/layout/process1"/>
+    <dgm:cxn modelId="{531575DA-BAE7-41C8-AF46-762E3390AA69}" srcId="{72FF16C9-121F-4A91-B34C-E42A247A3283}" destId="{08DF0632-A315-4953-939B-BD4AFFB7DCE1}" srcOrd="2" destOrd="0" parTransId="{BDA484FE-DFE0-4F9F-B2E3-E78FC435429D}" sibTransId="{3BE78A30-5FAC-437E-BA10-EC51328A5D47}"/>
+    <dgm:cxn modelId="{AB04F1FD-F235-4188-B2A3-0C769AA2B861}" type="presOf" srcId="{DDF2EAB0-4C6F-4232-8968-2DD9FA7DEBFC}" destId="{DBDFFA29-97B5-468A-B41F-61D154488433}" srcOrd="0" destOrd="0" presId="urn:microsoft.com/office/officeart/2005/8/layout/process1"/>
+    <dgm:cxn modelId="{470209F7-72C1-4629-B7C6-6C4F8C820281}" type="presOf" srcId="{08DF0632-A315-4953-939B-BD4AFFB7DCE1}" destId="{769CB315-4C15-4B52-89A6-21D5D87C57D4}" srcOrd="0" destOrd="0" presId="urn:microsoft.com/office/officeart/2005/8/layout/process1"/>
+    <dgm:cxn modelId="{E94A2165-84F8-487E-9A10-E604D7D7E073}" type="presOf" srcId="{DDF2EAB0-4C6F-4232-8968-2DD9FA7DEBFC}" destId="{4DF65C61-D687-4050-9090-6C8D80D587FE}" srcOrd="1" destOrd="0" presId="urn:microsoft.com/office/officeart/2005/8/layout/process1"/>
+    <dgm:cxn modelId="{EF82095D-E181-41D5-8C7A-30C49CA2F964}" type="presOf" srcId="{72FF16C9-121F-4A91-B34C-E42A247A3283}" destId="{B79BE9B8-0C71-437D-BB8F-444995E8FE6A}" srcOrd="0" destOrd="0" presId="urn:microsoft.com/office/officeart/2005/8/layout/process1"/>
+    <dgm:cxn modelId="{40241354-B058-4264-97FE-137F61AC5F74}" srcId="{72FF16C9-121F-4A91-B34C-E42A247A3283}" destId="{5E5884DA-D5B7-40ED-BE48-94BF8C566303}" srcOrd="1" destOrd="0" parTransId="{864FCDB7-3B02-4694-9AE2-9B73772199D3}" sibTransId="{2659B62E-4591-4293-94DE-215483AA77AD}"/>
     <dgm:cxn modelId="{6336070E-65F1-4A79-B663-EFCD0F3A2381}" srcId="{72FF16C9-121F-4A91-B34C-E42A247A3283}" destId="{0402F627-1884-44CB-AC2F-E4FBF7C324B0}" srcOrd="0" destOrd="0" parTransId="{7CC7912D-E27E-4B82-95C3-8E3355ACA813}" sibTransId="{DDF2EAB0-4C6F-4232-8968-2DD9FA7DEBFC}"/>
-    <dgm:cxn modelId="{39768D9D-E200-4A9B-B8F1-E1813A0713C4}" type="presOf" srcId="{2659B62E-4591-4293-94DE-215483AA77AD}" destId="{C2DC77AA-C7FE-4913-9E61-96A7D72BE8FA}" srcOrd="1" destOrd="0" presId="urn:microsoft.com/office/officeart/2005/8/layout/process1"/>
-    <dgm:cxn modelId="{2132778D-2FCE-4639-9CD8-90BF945D580F}" type="presOf" srcId="{2659B62E-4591-4293-94DE-215483AA77AD}" destId="{E4AC3245-45C4-43AF-A5DA-40F13371872C}" srcOrd="0" destOrd="0" presId="urn:microsoft.com/office/officeart/2005/8/layout/process1"/>
-    <dgm:cxn modelId="{7DA99992-B8B8-487B-8A15-5C5E69665425}" type="presOf" srcId="{DDF2EAB0-4C6F-4232-8968-2DD9FA7DEBFC}" destId="{DBDFFA29-97B5-468A-B41F-61D154488433}" srcOrd="0" destOrd="0" presId="urn:microsoft.com/office/officeart/2005/8/layout/process1"/>
-    <dgm:cxn modelId="{EB1E09D1-097F-4BDA-B761-BC9B34201622}" type="presOf" srcId="{DDF2EAB0-4C6F-4232-8968-2DD9FA7DEBFC}" destId="{4DF65C61-D687-4050-9090-6C8D80D587FE}" srcOrd="1" destOrd="0" presId="urn:microsoft.com/office/officeart/2005/8/layout/process1"/>
-    <dgm:cxn modelId="{531575DA-BAE7-41C8-AF46-762E3390AA69}" srcId="{72FF16C9-121F-4A91-B34C-E42A247A3283}" destId="{08DF0632-A315-4953-939B-BD4AFFB7DCE1}" srcOrd="2" destOrd="0" parTransId="{BDA484FE-DFE0-4F9F-B2E3-E78FC435429D}" sibTransId="{3BE78A30-5FAC-437E-BA10-EC51328A5D47}"/>
-    <dgm:cxn modelId="{69783D7E-69E2-4790-BF39-51C95ABD4643}" type="presOf" srcId="{72FF16C9-121F-4A91-B34C-E42A247A3283}" destId="{B79BE9B8-0C71-437D-BB8F-444995E8FE6A}" srcOrd="0" destOrd="0" presId="urn:microsoft.com/office/officeart/2005/8/layout/process1"/>
-    <dgm:cxn modelId="{0CCA8B25-0A56-488C-970F-46C9BF28E4E2}" type="presOf" srcId="{0402F627-1884-44CB-AC2F-E4FBF7C324B0}" destId="{81C010A6-4FD3-44BD-AE23-EB29C1179237}" srcOrd="0" destOrd="0" presId="urn:microsoft.com/office/officeart/2005/8/layout/process1"/>
-    <dgm:cxn modelId="{40241354-B058-4264-97FE-137F61AC5F74}" srcId="{72FF16C9-121F-4A91-B34C-E42A247A3283}" destId="{5E5884DA-D5B7-40ED-BE48-94BF8C566303}" srcOrd="1" destOrd="0" parTransId="{864FCDB7-3B02-4694-9AE2-9B73772199D3}" sibTransId="{2659B62E-4591-4293-94DE-215483AA77AD}"/>
-    <dgm:cxn modelId="{5E00E322-E94A-46BD-9D17-F6FB91B3E6D1}" type="presOf" srcId="{5E5884DA-D5B7-40ED-BE48-94BF8C566303}" destId="{A2CA84B3-5D80-4699-87D6-90F087A4E032}" srcOrd="0" destOrd="0" presId="urn:microsoft.com/office/officeart/2005/8/layout/process1"/>
-    <dgm:cxn modelId="{0ECB0F8C-6E39-483A-B758-C98E9C151677}" type="presOf" srcId="{08DF0632-A315-4953-939B-BD4AFFB7DCE1}" destId="{769CB315-4C15-4B52-89A6-21D5D87C57D4}" srcOrd="0" destOrd="0" presId="urn:microsoft.com/office/officeart/2005/8/layout/process1"/>
-    <dgm:cxn modelId="{EE4902EA-F423-4B45-B27E-C949929AD427}" type="presParOf" srcId="{B79BE9B8-0C71-437D-BB8F-444995E8FE6A}" destId="{81C010A6-4FD3-44BD-AE23-EB29C1179237}" srcOrd="0" destOrd="0" presId="urn:microsoft.com/office/officeart/2005/8/layout/process1"/>
-    <dgm:cxn modelId="{4C99D212-2ECC-40D1-838C-8ADDC597714A}" type="presParOf" srcId="{B79BE9B8-0C71-437D-BB8F-444995E8FE6A}" destId="{DBDFFA29-97B5-468A-B41F-61D154488433}" srcOrd="1" destOrd="0" presId="urn:microsoft.com/office/officeart/2005/8/layout/process1"/>
-    <dgm:cxn modelId="{EEE6D334-E5F7-4E58-9AE8-BFDF37923F75}" type="presParOf" srcId="{DBDFFA29-97B5-468A-B41F-61D154488433}" destId="{4DF65C61-D687-4050-9090-6C8D80D587FE}" srcOrd="0" destOrd="0" presId="urn:microsoft.com/office/officeart/2005/8/layout/process1"/>
-    <dgm:cxn modelId="{C351EC03-FEB1-4CC9-A0F9-6D2C091D0D9A}" type="presParOf" srcId="{B79BE9B8-0C71-437D-BB8F-444995E8FE6A}" destId="{A2CA84B3-5D80-4699-87D6-90F087A4E032}" srcOrd="2" destOrd="0" presId="urn:microsoft.com/office/officeart/2005/8/layout/process1"/>
-    <dgm:cxn modelId="{BF0AC3E2-3DF2-4AB0-BCCD-D379974FBB4F}" type="presParOf" srcId="{B79BE9B8-0C71-437D-BB8F-444995E8FE6A}" destId="{E4AC3245-45C4-43AF-A5DA-40F13371872C}" srcOrd="3" destOrd="0" presId="urn:microsoft.com/office/officeart/2005/8/layout/process1"/>
-    <dgm:cxn modelId="{44527AC7-84CA-4F88-B920-C9955FC98F79}" type="presParOf" srcId="{E4AC3245-45C4-43AF-A5DA-40F13371872C}" destId="{C2DC77AA-C7FE-4913-9E61-96A7D72BE8FA}" srcOrd="0" destOrd="0" presId="urn:microsoft.com/office/officeart/2005/8/layout/process1"/>
-    <dgm:cxn modelId="{65AA401A-4BFF-491A-884A-FABBBAA3A11F}" type="presParOf" srcId="{B79BE9B8-0C71-437D-BB8F-444995E8FE6A}" destId="{769CB315-4C15-4B52-89A6-21D5D87C57D4}" srcOrd="4" destOrd="0" presId="urn:microsoft.com/office/officeart/2005/8/layout/process1"/>
+    <dgm:cxn modelId="{D292C664-99FB-4B21-BF25-5DDF73686928}" type="presOf" srcId="{0402F627-1884-44CB-AC2F-E4FBF7C324B0}" destId="{81C010A6-4FD3-44BD-AE23-EB29C1179237}" srcOrd="0" destOrd="0" presId="urn:microsoft.com/office/officeart/2005/8/layout/process1"/>
+    <dgm:cxn modelId="{C945EA70-5F67-4137-9FB6-E1349B9AFC9F}" type="presOf" srcId="{2659B62E-4591-4293-94DE-215483AA77AD}" destId="{E4AC3245-45C4-43AF-A5DA-40F13371872C}" srcOrd="0" destOrd="0" presId="urn:microsoft.com/office/officeart/2005/8/layout/process1"/>
+    <dgm:cxn modelId="{059CA7B2-0ABA-421D-951A-A686201A3E20}" type="presOf" srcId="{2659B62E-4591-4293-94DE-215483AA77AD}" destId="{C2DC77AA-C7FE-4913-9E61-96A7D72BE8FA}" srcOrd="1" destOrd="0" presId="urn:microsoft.com/office/officeart/2005/8/layout/process1"/>
+    <dgm:cxn modelId="{912B0523-729D-418A-8D5C-F60C90A0937E}" type="presParOf" srcId="{B79BE9B8-0C71-437D-BB8F-444995E8FE6A}" destId="{81C010A6-4FD3-44BD-AE23-EB29C1179237}" srcOrd="0" destOrd="0" presId="urn:microsoft.com/office/officeart/2005/8/layout/process1"/>
+    <dgm:cxn modelId="{7E9AA6DA-ABBF-4D3F-ACB1-C28F645C46D7}" type="presParOf" srcId="{B79BE9B8-0C71-437D-BB8F-444995E8FE6A}" destId="{DBDFFA29-97B5-468A-B41F-61D154488433}" srcOrd="1" destOrd="0" presId="urn:microsoft.com/office/officeart/2005/8/layout/process1"/>
+    <dgm:cxn modelId="{577B3A7F-D53E-4DAC-BBE3-A1E69707AEAB}" type="presParOf" srcId="{DBDFFA29-97B5-468A-B41F-61D154488433}" destId="{4DF65C61-D687-4050-9090-6C8D80D587FE}" srcOrd="0" destOrd="0" presId="urn:microsoft.com/office/officeart/2005/8/layout/process1"/>
+    <dgm:cxn modelId="{CC8314BC-0A84-4E31-A45D-D2A404F21769}" type="presParOf" srcId="{B79BE9B8-0C71-437D-BB8F-444995E8FE6A}" destId="{A2CA84B3-5D80-4699-87D6-90F087A4E032}" srcOrd="2" destOrd="0" presId="urn:microsoft.com/office/officeart/2005/8/layout/process1"/>
+    <dgm:cxn modelId="{3B66D6AF-8746-407B-B854-B182FF4A9CF1}" type="presParOf" srcId="{B79BE9B8-0C71-437D-BB8F-444995E8FE6A}" destId="{E4AC3245-45C4-43AF-A5DA-40F13371872C}" srcOrd="3" destOrd="0" presId="urn:microsoft.com/office/officeart/2005/8/layout/process1"/>
+    <dgm:cxn modelId="{80A8FF91-91B5-4483-84E6-6423FEDB8307}" type="presParOf" srcId="{E4AC3245-45C4-43AF-A5DA-40F13371872C}" destId="{C2DC77AA-C7FE-4913-9E61-96A7D72BE8FA}" srcOrd="0" destOrd="0" presId="urn:microsoft.com/office/officeart/2005/8/layout/process1"/>
+    <dgm:cxn modelId="{46A0FB3D-FEC3-4FBA-9899-50CE46C31214}" type="presParOf" srcId="{B79BE9B8-0C71-437D-BB8F-444995E8FE6A}" destId="{769CB315-4C15-4B52-89A6-21D5D87C57D4}" srcOrd="4" destOrd="0" presId="urn:microsoft.com/office/officeart/2005/8/layout/process1"/>
   </dgm:cxnLst>
   <dgm:bg/>
   <dgm:whole/>
@@ -14824,6 +14743,13 @@
         </dgm:presLayoutVars>
       </dgm:prSet>
       <dgm:spPr/>
+      <dgm:t>
+        <a:bodyPr/>
+        <a:lstStyle/>
+        <a:p>
+          <a:endParaRPr lang="en-US"/>
+        </a:p>
+      </dgm:t>
     </dgm:pt>
     <dgm:pt modelId="{A88675D8-ED11-4875-B3EF-7A2CBAEFCCEF}" type="pres">
       <dgm:prSet presAssocID="{228E0984-7849-4A74-B58F-3789F91C7622}" presName="linNode" presStyleCnt="0"/>
@@ -14874,6 +14800,13 @@
         </dgm:presLayoutVars>
       </dgm:prSet>
       <dgm:spPr/>
+      <dgm:t>
+        <a:bodyPr/>
+        <a:lstStyle/>
+        <a:p>
+          <a:endParaRPr lang="en-US"/>
+        </a:p>
+      </dgm:t>
     </dgm:pt>
     <dgm:pt modelId="{F5EC64AA-F748-4F5E-966B-829C6485AB55}" type="pres">
       <dgm:prSet presAssocID="{04B14320-04BA-483F-9129-A197C4DEB318}" presName="childShp" presStyleLbl="bgAccFollowNode1" presStyleIdx="1" presStyleCnt="5">
@@ -14905,6 +14838,13 @@
         </dgm:presLayoutVars>
       </dgm:prSet>
       <dgm:spPr/>
+      <dgm:t>
+        <a:bodyPr/>
+        <a:lstStyle/>
+        <a:p>
+          <a:endParaRPr lang="en-US"/>
+        </a:p>
+      </dgm:t>
     </dgm:pt>
     <dgm:pt modelId="{8F6A32F5-30BB-490B-9DC2-E7B6210945DD}" type="pres">
       <dgm:prSet presAssocID="{236AA7D1-6427-422F-AA4A-BE1C1BD60F42}" presName="childShp" presStyleLbl="bgAccFollowNode1" presStyleIdx="2" presStyleCnt="5">
@@ -14960,6 +14900,13 @@
         </dgm:presLayoutVars>
       </dgm:prSet>
       <dgm:spPr/>
+      <dgm:t>
+        <a:bodyPr/>
+        <a:lstStyle/>
+        <a:p>
+          <a:endParaRPr lang="en-US"/>
+        </a:p>
+      </dgm:t>
     </dgm:pt>
     <dgm:pt modelId="{C7C1946F-963A-4A6A-885E-E4154B2BF268}" type="pres">
       <dgm:prSet presAssocID="{C73A927E-4FD9-49A5-8EB6-DF4A36506553}" presName="childShp" presStyleLbl="bgAccFollowNode1" presStyleIdx="4" presStyleCnt="5">
@@ -14971,36 +14918,36 @@
     </dgm:pt>
   </dgm:ptLst>
   <dgm:cxnLst>
-    <dgm:cxn modelId="{4D63BF88-0AFB-4022-90C1-AC33FEAA5CF3}" type="presOf" srcId="{228E0984-7849-4A74-B58F-3789F91C7622}" destId="{6B8325A9-E83B-4FFE-A7BE-DB46BEF9E474}" srcOrd="0" destOrd="0" presId="urn:microsoft.com/office/officeart/2005/8/layout/vList6"/>
-    <dgm:cxn modelId="{80407C7F-D9A7-418D-BFA4-FCB0002127C4}" type="presOf" srcId="{236AA7D1-6427-422F-AA4A-BE1C1BD60F42}" destId="{46630D1B-3819-487F-9DB8-2AA9BC87D957}" srcOrd="0" destOrd="0" presId="urn:microsoft.com/office/officeart/2005/8/layout/vList6"/>
-    <dgm:cxn modelId="{1270B4F5-05AC-4C36-90ED-AB463EBECC30}" type="presOf" srcId="{34C9977A-AD02-4AE5-A3F7-6C58BF772D43}" destId="{C0B5E261-318D-4361-B16D-E2A9CB8DC057}" srcOrd="0" destOrd="0" presId="urn:microsoft.com/office/officeart/2005/8/layout/vList6"/>
+    <dgm:cxn modelId="{D40A553F-9BC6-4EBD-A90C-1B2F1DD9B223}" type="presOf" srcId="{04B14320-04BA-483F-9129-A197C4DEB318}" destId="{46A2870A-6307-4DB1-962C-9F7B5B1B0857}" srcOrd="0" destOrd="0" presId="urn:microsoft.com/office/officeart/2005/8/layout/vList6"/>
+    <dgm:cxn modelId="{47EA58EF-E2D7-495F-AEB6-27247D225079}" type="presOf" srcId="{AABB5842-AF9C-4DF0-B046-89224B2BFEAC}" destId="{C4A20A25-EA4C-47C9-BCB1-8AFCAC9A7E92}" srcOrd="0" destOrd="0" presId="urn:microsoft.com/office/officeart/2005/8/layout/vList6"/>
+    <dgm:cxn modelId="{49CDF029-5D33-4A3D-9564-6FAA7616749D}" type="presOf" srcId="{34C9977A-AD02-4AE5-A3F7-6C58BF772D43}" destId="{C0B5E261-318D-4361-B16D-E2A9CB8DC057}" srcOrd="0" destOrd="0" presId="urn:microsoft.com/office/officeart/2005/8/layout/vList6"/>
+    <dgm:cxn modelId="{DE643C32-AF2E-446C-8350-9BECBEBE2EA9}" type="presOf" srcId="{236AA7D1-6427-422F-AA4A-BE1C1BD60F42}" destId="{46630D1B-3819-487F-9DB8-2AA9BC87D957}" srcOrd="0" destOrd="0" presId="urn:microsoft.com/office/officeart/2005/8/layout/vList6"/>
     <dgm:cxn modelId="{E5068343-469E-41DA-A10E-91ABFB2662BE}" srcId="{34C9977A-AD02-4AE5-A3F7-6C58BF772D43}" destId="{04B14320-04BA-483F-9129-A197C4DEB318}" srcOrd="1" destOrd="0" parTransId="{77581096-F384-4FD4-8984-CDF474892636}" sibTransId="{70D30CDB-0EA8-421B-A2D1-71BC9993A265}"/>
     <dgm:cxn modelId="{64D81CE2-81D1-4195-A497-604AE6B579A0}" srcId="{34C9977A-AD02-4AE5-A3F7-6C58BF772D43}" destId="{AABB5842-AF9C-4DF0-B046-89224B2BFEAC}" srcOrd="3" destOrd="0" parTransId="{72EC5FB0-B585-42A4-A9D6-3FE26BF68FD3}" sibTransId="{5F03D599-21E7-4B7C-80AA-65C50D1E26AD}"/>
-    <dgm:cxn modelId="{6D49537C-D0D3-4883-911D-9F7D2ED360FB}" type="presOf" srcId="{C73A927E-4FD9-49A5-8EB6-DF4A36506553}" destId="{B5153FB2-A3ED-434B-85BC-CD7C29FEE197}" srcOrd="0" destOrd="0" presId="urn:microsoft.com/office/officeart/2005/8/layout/vList6"/>
     <dgm:cxn modelId="{4800162A-99C9-416A-950B-51E32F8BE253}" srcId="{34C9977A-AD02-4AE5-A3F7-6C58BF772D43}" destId="{228E0984-7849-4A74-B58F-3789F91C7622}" srcOrd="0" destOrd="0" parTransId="{A03CF7B5-31D3-4378-A5B7-A9C86518856B}" sibTransId="{84AB5E85-35A1-4BA7-8489-EE255347E746}"/>
     <dgm:cxn modelId="{0DB801AB-FB08-425D-B690-DFB11414B322}" srcId="{34C9977A-AD02-4AE5-A3F7-6C58BF772D43}" destId="{C73A927E-4FD9-49A5-8EB6-DF4A36506553}" srcOrd="4" destOrd="0" parTransId="{4A065512-377A-47E2-9E63-DC385E23A73E}" sibTransId="{9B566850-93E3-4FBA-A244-EF36BD31F172}"/>
     <dgm:cxn modelId="{FE05719F-580D-44CC-8D91-64199834E742}" srcId="{34C9977A-AD02-4AE5-A3F7-6C58BF772D43}" destId="{236AA7D1-6427-422F-AA4A-BE1C1BD60F42}" srcOrd="2" destOrd="0" parTransId="{AB53A646-0C06-4BF9-AE1F-8E6453BAE596}" sibTransId="{786283AA-0C1A-46E2-9C7B-6F2E1422F0FA}"/>
-    <dgm:cxn modelId="{15709F20-51E8-402A-889B-C5C85EA8FC11}" type="presOf" srcId="{04B14320-04BA-483F-9129-A197C4DEB318}" destId="{46A2870A-6307-4DB1-962C-9F7B5B1B0857}" srcOrd="0" destOrd="0" presId="urn:microsoft.com/office/officeart/2005/8/layout/vList6"/>
-    <dgm:cxn modelId="{B9B3A919-1257-450C-97A7-F6E7C368F2E4}" type="presOf" srcId="{AABB5842-AF9C-4DF0-B046-89224B2BFEAC}" destId="{C4A20A25-EA4C-47C9-BCB1-8AFCAC9A7E92}" srcOrd="0" destOrd="0" presId="urn:microsoft.com/office/officeart/2005/8/layout/vList6"/>
-    <dgm:cxn modelId="{D9734D02-6062-47EA-9387-E41ABEAFF47E}" type="presParOf" srcId="{C0B5E261-318D-4361-B16D-E2A9CB8DC057}" destId="{A88675D8-ED11-4875-B3EF-7A2CBAEFCCEF}" srcOrd="0" destOrd="0" presId="urn:microsoft.com/office/officeart/2005/8/layout/vList6"/>
-    <dgm:cxn modelId="{AA975764-DC71-45A7-AA5C-066F121514A3}" type="presParOf" srcId="{A88675D8-ED11-4875-B3EF-7A2CBAEFCCEF}" destId="{6B8325A9-E83B-4FFE-A7BE-DB46BEF9E474}" srcOrd="0" destOrd="0" presId="urn:microsoft.com/office/officeart/2005/8/layout/vList6"/>
-    <dgm:cxn modelId="{A1366414-BEB5-4CFC-B27B-7BFA4DE99843}" type="presParOf" srcId="{A88675D8-ED11-4875-B3EF-7A2CBAEFCCEF}" destId="{4EDED05B-FA93-4FA9-9C14-02D2231485D0}" srcOrd="1" destOrd="0" presId="urn:microsoft.com/office/officeart/2005/8/layout/vList6"/>
-    <dgm:cxn modelId="{5561B872-77F3-47BC-886B-5D52CFB1E451}" type="presParOf" srcId="{C0B5E261-318D-4361-B16D-E2A9CB8DC057}" destId="{816ED05B-B20A-46E2-BB1C-94E3CD062576}" srcOrd="1" destOrd="0" presId="urn:microsoft.com/office/officeart/2005/8/layout/vList6"/>
-    <dgm:cxn modelId="{52924E3E-859E-468B-89BC-D3ECAFEC3B1C}" type="presParOf" srcId="{C0B5E261-318D-4361-B16D-E2A9CB8DC057}" destId="{36057401-4FB4-4C06-8FE5-A73FB9219645}" srcOrd="2" destOrd="0" presId="urn:microsoft.com/office/officeart/2005/8/layout/vList6"/>
-    <dgm:cxn modelId="{72BB9529-0165-4DEA-A636-0EE667495D8E}" type="presParOf" srcId="{36057401-4FB4-4C06-8FE5-A73FB9219645}" destId="{46A2870A-6307-4DB1-962C-9F7B5B1B0857}" srcOrd="0" destOrd="0" presId="urn:microsoft.com/office/officeart/2005/8/layout/vList6"/>
-    <dgm:cxn modelId="{D70F4419-58C4-4F29-8F3B-F1E3649A555C}" type="presParOf" srcId="{36057401-4FB4-4C06-8FE5-A73FB9219645}" destId="{F5EC64AA-F748-4F5E-966B-829C6485AB55}" srcOrd="1" destOrd="0" presId="urn:microsoft.com/office/officeart/2005/8/layout/vList6"/>
-    <dgm:cxn modelId="{19BF31C9-D94D-4A60-8E68-B48327C59B1F}" type="presParOf" srcId="{C0B5E261-318D-4361-B16D-E2A9CB8DC057}" destId="{0C97B82A-83C0-4E32-91B0-78E3DDC52F10}" srcOrd="3" destOrd="0" presId="urn:microsoft.com/office/officeart/2005/8/layout/vList6"/>
-    <dgm:cxn modelId="{22AD07C7-845A-4704-AD69-4377E47A6314}" type="presParOf" srcId="{C0B5E261-318D-4361-B16D-E2A9CB8DC057}" destId="{B7A8D6CF-0C55-4C4D-9CFC-07AA3FD0087C}" srcOrd="4" destOrd="0" presId="urn:microsoft.com/office/officeart/2005/8/layout/vList6"/>
-    <dgm:cxn modelId="{947AFA9F-B472-41C8-B002-0ACA11AF24FD}" type="presParOf" srcId="{B7A8D6CF-0C55-4C4D-9CFC-07AA3FD0087C}" destId="{46630D1B-3819-487F-9DB8-2AA9BC87D957}" srcOrd="0" destOrd="0" presId="urn:microsoft.com/office/officeart/2005/8/layout/vList6"/>
-    <dgm:cxn modelId="{3BFD3FF7-2DAE-40FD-BDF0-9B67ADCE2C2F}" type="presParOf" srcId="{B7A8D6CF-0C55-4C4D-9CFC-07AA3FD0087C}" destId="{8F6A32F5-30BB-490B-9DC2-E7B6210945DD}" srcOrd="1" destOrd="0" presId="urn:microsoft.com/office/officeart/2005/8/layout/vList6"/>
-    <dgm:cxn modelId="{518B6407-3B34-4AE5-AFBE-AA158A33EC80}" type="presParOf" srcId="{C0B5E261-318D-4361-B16D-E2A9CB8DC057}" destId="{0E4BA517-B310-4E9D-B65C-38FE20011170}" srcOrd="5" destOrd="0" presId="urn:microsoft.com/office/officeart/2005/8/layout/vList6"/>
-    <dgm:cxn modelId="{E6120CDD-7B36-4996-A116-9A31D28D4190}" type="presParOf" srcId="{C0B5E261-318D-4361-B16D-E2A9CB8DC057}" destId="{8ACABCBD-12F5-45F5-9752-729B4958B130}" srcOrd="6" destOrd="0" presId="urn:microsoft.com/office/officeart/2005/8/layout/vList6"/>
-    <dgm:cxn modelId="{626F5FCF-0078-45BB-B89C-BD6D4A086A05}" type="presParOf" srcId="{8ACABCBD-12F5-45F5-9752-729B4958B130}" destId="{C4A20A25-EA4C-47C9-BCB1-8AFCAC9A7E92}" srcOrd="0" destOrd="0" presId="urn:microsoft.com/office/officeart/2005/8/layout/vList6"/>
-    <dgm:cxn modelId="{2F5151F0-D7DA-44EB-8EE5-D8A2B6B55C52}" type="presParOf" srcId="{8ACABCBD-12F5-45F5-9752-729B4958B130}" destId="{985936DF-CEE0-489D-A504-D961568BAA88}" srcOrd="1" destOrd="0" presId="urn:microsoft.com/office/officeart/2005/8/layout/vList6"/>
-    <dgm:cxn modelId="{3C6B3FA7-53CC-486E-B60A-7CE275AA94E6}" type="presParOf" srcId="{C0B5E261-318D-4361-B16D-E2A9CB8DC057}" destId="{E2ACB9AE-5891-40D3-A6F8-0162B84CB4C3}" srcOrd="7" destOrd="0" presId="urn:microsoft.com/office/officeart/2005/8/layout/vList6"/>
-    <dgm:cxn modelId="{94B057E7-5E87-4537-B653-5AE35B599377}" type="presParOf" srcId="{C0B5E261-318D-4361-B16D-E2A9CB8DC057}" destId="{3F68A40A-5EB1-402A-A5F4-CF89A3B7075B}" srcOrd="8" destOrd="0" presId="urn:microsoft.com/office/officeart/2005/8/layout/vList6"/>
-    <dgm:cxn modelId="{BE385217-4B63-4499-B730-6B4A516C4D24}" type="presParOf" srcId="{3F68A40A-5EB1-402A-A5F4-CF89A3B7075B}" destId="{B5153FB2-A3ED-434B-85BC-CD7C29FEE197}" srcOrd="0" destOrd="0" presId="urn:microsoft.com/office/officeart/2005/8/layout/vList6"/>
-    <dgm:cxn modelId="{DC6C1E10-376C-4F7E-AA39-F03FA99BA490}" type="presParOf" srcId="{3F68A40A-5EB1-402A-A5F4-CF89A3B7075B}" destId="{C7C1946F-963A-4A6A-885E-E4154B2BF268}" srcOrd="1" destOrd="0" presId="urn:microsoft.com/office/officeart/2005/8/layout/vList6"/>
+    <dgm:cxn modelId="{2C5B8D5D-CD24-4923-9386-79431C307F7C}" type="presOf" srcId="{C73A927E-4FD9-49A5-8EB6-DF4A36506553}" destId="{B5153FB2-A3ED-434B-85BC-CD7C29FEE197}" srcOrd="0" destOrd="0" presId="urn:microsoft.com/office/officeart/2005/8/layout/vList6"/>
+    <dgm:cxn modelId="{437A77F0-1A57-4244-B938-77968C16FF1B}" type="presOf" srcId="{228E0984-7849-4A74-B58F-3789F91C7622}" destId="{6B8325A9-E83B-4FFE-A7BE-DB46BEF9E474}" srcOrd="0" destOrd="0" presId="urn:microsoft.com/office/officeart/2005/8/layout/vList6"/>
+    <dgm:cxn modelId="{F5B28D52-C0DE-4EF5-813E-F4F3C1B11A11}" type="presParOf" srcId="{C0B5E261-318D-4361-B16D-E2A9CB8DC057}" destId="{A88675D8-ED11-4875-B3EF-7A2CBAEFCCEF}" srcOrd="0" destOrd="0" presId="urn:microsoft.com/office/officeart/2005/8/layout/vList6"/>
+    <dgm:cxn modelId="{5216C4E6-B9FE-40BA-A8DD-73316A0AFF41}" type="presParOf" srcId="{A88675D8-ED11-4875-B3EF-7A2CBAEFCCEF}" destId="{6B8325A9-E83B-4FFE-A7BE-DB46BEF9E474}" srcOrd="0" destOrd="0" presId="urn:microsoft.com/office/officeart/2005/8/layout/vList6"/>
+    <dgm:cxn modelId="{20266D0B-4C7A-49AE-AE18-60A5C356B7F7}" type="presParOf" srcId="{A88675D8-ED11-4875-B3EF-7A2CBAEFCCEF}" destId="{4EDED05B-FA93-4FA9-9C14-02D2231485D0}" srcOrd="1" destOrd="0" presId="urn:microsoft.com/office/officeart/2005/8/layout/vList6"/>
+    <dgm:cxn modelId="{998AB7E9-C1F4-47CA-9B9C-2116C63A7B80}" type="presParOf" srcId="{C0B5E261-318D-4361-B16D-E2A9CB8DC057}" destId="{816ED05B-B20A-46E2-BB1C-94E3CD062576}" srcOrd="1" destOrd="0" presId="urn:microsoft.com/office/officeart/2005/8/layout/vList6"/>
+    <dgm:cxn modelId="{2CB3DD6E-C2CA-4979-8A1E-DFFF689677D0}" type="presParOf" srcId="{C0B5E261-318D-4361-B16D-E2A9CB8DC057}" destId="{36057401-4FB4-4C06-8FE5-A73FB9219645}" srcOrd="2" destOrd="0" presId="urn:microsoft.com/office/officeart/2005/8/layout/vList6"/>
+    <dgm:cxn modelId="{5005CB61-105B-471A-9117-6A78F2705B10}" type="presParOf" srcId="{36057401-4FB4-4C06-8FE5-A73FB9219645}" destId="{46A2870A-6307-4DB1-962C-9F7B5B1B0857}" srcOrd="0" destOrd="0" presId="urn:microsoft.com/office/officeart/2005/8/layout/vList6"/>
+    <dgm:cxn modelId="{D9B3755F-C302-436A-B722-CB7963993188}" type="presParOf" srcId="{36057401-4FB4-4C06-8FE5-A73FB9219645}" destId="{F5EC64AA-F748-4F5E-966B-829C6485AB55}" srcOrd="1" destOrd="0" presId="urn:microsoft.com/office/officeart/2005/8/layout/vList6"/>
+    <dgm:cxn modelId="{9C07A3CC-2A45-4089-A28A-927EC54B7C36}" type="presParOf" srcId="{C0B5E261-318D-4361-B16D-E2A9CB8DC057}" destId="{0C97B82A-83C0-4E32-91B0-78E3DDC52F10}" srcOrd="3" destOrd="0" presId="urn:microsoft.com/office/officeart/2005/8/layout/vList6"/>
+    <dgm:cxn modelId="{78F58AFB-EAE1-4EF6-9FE8-E2505F4F1320}" type="presParOf" srcId="{C0B5E261-318D-4361-B16D-E2A9CB8DC057}" destId="{B7A8D6CF-0C55-4C4D-9CFC-07AA3FD0087C}" srcOrd="4" destOrd="0" presId="urn:microsoft.com/office/officeart/2005/8/layout/vList6"/>
+    <dgm:cxn modelId="{9EF3430B-18BF-449C-8281-F1ADB9D63718}" type="presParOf" srcId="{B7A8D6CF-0C55-4C4D-9CFC-07AA3FD0087C}" destId="{46630D1B-3819-487F-9DB8-2AA9BC87D957}" srcOrd="0" destOrd="0" presId="urn:microsoft.com/office/officeart/2005/8/layout/vList6"/>
+    <dgm:cxn modelId="{D1C2EDEA-D608-4568-AF22-215BB2A56EE8}" type="presParOf" srcId="{B7A8D6CF-0C55-4C4D-9CFC-07AA3FD0087C}" destId="{8F6A32F5-30BB-490B-9DC2-E7B6210945DD}" srcOrd="1" destOrd="0" presId="urn:microsoft.com/office/officeart/2005/8/layout/vList6"/>
+    <dgm:cxn modelId="{35E4ADC9-4F29-48CA-BA49-6F409338138B}" type="presParOf" srcId="{C0B5E261-318D-4361-B16D-E2A9CB8DC057}" destId="{0E4BA517-B310-4E9D-B65C-38FE20011170}" srcOrd="5" destOrd="0" presId="urn:microsoft.com/office/officeart/2005/8/layout/vList6"/>
+    <dgm:cxn modelId="{DF10699B-7C5C-4980-B435-D2FEAE89F365}" type="presParOf" srcId="{C0B5E261-318D-4361-B16D-E2A9CB8DC057}" destId="{8ACABCBD-12F5-45F5-9752-729B4958B130}" srcOrd="6" destOrd="0" presId="urn:microsoft.com/office/officeart/2005/8/layout/vList6"/>
+    <dgm:cxn modelId="{5CD631D9-C1C0-4E88-AFD3-D1820672BD02}" type="presParOf" srcId="{8ACABCBD-12F5-45F5-9752-729B4958B130}" destId="{C4A20A25-EA4C-47C9-BCB1-8AFCAC9A7E92}" srcOrd="0" destOrd="0" presId="urn:microsoft.com/office/officeart/2005/8/layout/vList6"/>
+    <dgm:cxn modelId="{9B0CA4A5-F4CB-4B10-ADA1-CF58FA399D68}" type="presParOf" srcId="{8ACABCBD-12F5-45F5-9752-729B4958B130}" destId="{985936DF-CEE0-489D-A504-D961568BAA88}" srcOrd="1" destOrd="0" presId="urn:microsoft.com/office/officeart/2005/8/layout/vList6"/>
+    <dgm:cxn modelId="{85816CC5-AEDF-450E-8E4E-E383739D997D}" type="presParOf" srcId="{C0B5E261-318D-4361-B16D-E2A9CB8DC057}" destId="{E2ACB9AE-5891-40D3-A6F8-0162B84CB4C3}" srcOrd="7" destOrd="0" presId="urn:microsoft.com/office/officeart/2005/8/layout/vList6"/>
+    <dgm:cxn modelId="{BCAC4555-1442-4BA4-930E-285D11A08EEF}" type="presParOf" srcId="{C0B5E261-318D-4361-B16D-E2A9CB8DC057}" destId="{3F68A40A-5EB1-402A-A5F4-CF89A3B7075B}" srcOrd="8" destOrd="0" presId="urn:microsoft.com/office/officeart/2005/8/layout/vList6"/>
+    <dgm:cxn modelId="{87906A2E-BD56-43B3-8D8A-DE35746A10FA}" type="presParOf" srcId="{3F68A40A-5EB1-402A-A5F4-CF89A3B7075B}" destId="{B5153FB2-A3ED-434B-85BC-CD7C29FEE197}" srcOrd="0" destOrd="0" presId="urn:microsoft.com/office/officeart/2005/8/layout/vList6"/>
+    <dgm:cxn modelId="{67D0A523-BE8F-43C8-BBBC-241F91A56B41}" type="presParOf" srcId="{3F68A40A-5EB1-402A-A5F4-CF89A3B7075B}" destId="{C7C1946F-963A-4A6A-885E-E4154B2BF268}" srcOrd="1" destOrd="0" presId="urn:microsoft.com/office/officeart/2005/8/layout/vList6"/>
   </dgm:cxnLst>
   <dgm:bg/>
   <dgm:whole/>
@@ -20268,16 +20215,18 @@
     <w:panose1 w:val="020B0604030504040204"/>
     <w:charset w:val="00"/>
     <w:family w:val="swiss"/>
+    <w:notTrueType/>
     <w:pitch w:val="variable"/>
-    <w:sig w:usb0="E1002EFF" w:usb1="C000605B" w:usb2="00000029" w:usb3="00000000" w:csb0="000101FF" w:csb1="00000000"/>
+    <w:sig w:usb0="00000003" w:usb1="00000000" w:usb2="00000000" w:usb3="00000000" w:csb0="00000001" w:csb1="00000000"/>
   </w:font>
   <w:font w:name="MS Gothic">
     <w:altName w:val="ＭＳ ゴシック"/>
     <w:panose1 w:val="020B0609070205080204"/>
     <w:charset w:val="80"/>
     <w:family w:val="modern"/>
+    <w:notTrueType/>
     <w:pitch w:val="fixed"/>
-    <w:sig w:usb0="E00002FF" w:usb1="6AC7FDFB" w:usb2="08000012" w:usb3="00000000" w:csb0="0002009F" w:csb1="00000000"/>
+    <w:sig w:usb0="00000001" w:usb1="08070000" w:usb2="00000010" w:usb3="00000000" w:csb0="00020000" w:csb1="00000000"/>
   </w:font>
 </w:fonts>
 </file>
@@ -20296,7 +20245,9 @@
   </w:compat>
   <w:rsids>
     <w:rsidRoot w:val="00C04348"/>
+    <w:rsid w:val="000D10CD"/>
     <w:rsid w:val="00251C1A"/>
+    <w:rsid w:val="00A7178F"/>
     <w:rsid w:val="00C04348"/>
   </w:rsids>
   <m:mathPr>
@@ -21095,7 +21046,7 @@
 </file>
 
 <file path=customXml/itemProps2.xml><?xml version="1.0" encoding="utf-8"?>
-<ds:datastoreItem xmlns:ds="http://schemas.openxmlformats.org/officeDocument/2006/customXml" ds:itemID="{79B001A8-58EB-4CFF-845A-254CE454A7F9}">
+<ds:datastoreItem xmlns:ds="http://schemas.openxmlformats.org/officeDocument/2006/customXml" ds:itemID="{4B64885D-96C5-447A-ADB2-2C59831DD7A1}">
   <ds:schemaRefs>
     <ds:schemaRef ds:uri="http://schemas.openxmlformats.org/officeDocument/2006/bibliography"/>
   </ds:schemaRefs>

</xml_diff>